<commit_message>
Update Artificial Intelligence for Simulation Report.docx
</commit_message>
<xml_diff>
--- a/Documentation/Artificial Intelligence for Simulation Report.docx
+++ b/Documentation/Artificial Intelligence for Simulation Report.docx
@@ -32,15 +32,23 @@
           <w:sz w:val="24"/>
           <w:szCs w:val="24"/>
         </w:rPr>
-        <w:t>The objectives of this coursework were to be able to create and implement a simple AI software system and to understand how the AI works. To do this, the task given was to create an artificially intelligent tank to fight other artificially intelligent tanks in a battle royal</w:t>
-      </w:r>
-      <w:r>
-        <w:rPr>
-          <w:rFonts w:ascii="Helvetica Neue" w:hAnsi="Helvetica Neue"/>
-          <w:sz w:val="24"/>
-          <w:szCs w:val="24"/>
-        </w:rPr>
-        <w:t xml:space="preserve"> type of game</w:t>
+        <w:t xml:space="preserve">The objectives of this coursework were to be able to create and implement a simple AI software system and to understand how the AI works. To do this, the task given was to create an artificially intelligent tank to fight other artificially intelligent tanks in </w:t>
+      </w:r>
+      <w:r>
+        <w:rPr>
+          <w:rFonts w:ascii="Helvetica Neue" w:hAnsi="Helvetica Neue"/>
+          <w:sz w:val="24"/>
+          <w:szCs w:val="24"/>
+        </w:rPr>
+        <w:t xml:space="preserve">a </w:t>
+      </w:r>
+      <w:r>
+        <w:rPr>
+          <w:rFonts w:ascii="Helvetica Neue" w:hAnsi="Helvetica Neue"/>
+          <w:sz w:val="24"/>
+          <w:szCs w:val="24"/>
+        </w:rPr>
+        <w:t>ranked tournament</w:t>
       </w:r>
       <w:r>
         <w:rPr>
@@ -56,7 +64,15 @@
           <w:sz w:val="24"/>
           <w:szCs w:val="24"/>
         </w:rPr>
-        <w:t xml:space="preserve"> We were told to organise ourselves in groups of 5 or 6, which for us, was easy to do due to our previous collaboration work in</w:t>
+        <w:t xml:space="preserve"> We were told to organise ourselves in groups of 5 or 6, which for us, was easy to do due to our previous collaboration work </w:t>
+      </w:r>
+      <w:r>
+        <w:rPr>
+          <w:rFonts w:ascii="Helvetica Neue" w:hAnsi="Helvetica Neue"/>
+          <w:sz w:val="24"/>
+          <w:szCs w:val="24"/>
+        </w:rPr>
+        <w:t>from</w:t>
       </w:r>
       <w:r>
         <w:rPr>
@@ -105,35 +121,100 @@
           <w:sz w:val="24"/>
           <w:szCs w:val="24"/>
         </w:rPr>
-        <w:t>be efficient</w:t>
-      </w:r>
-      <w:r>
-        <w:rPr>
-          <w:rFonts w:ascii="Helvetica Neue" w:hAnsi="Helvetica Neue"/>
-          <w:sz w:val="24"/>
-          <w:szCs w:val="24"/>
-        </w:rPr>
-        <w:t xml:space="preserve"> with this project. We created a Discord group to be able to converse with one another and to be able to host meetings. We then created our repository on GitHub</w:t>
-      </w:r>
-      <w:r>
-        <w:rPr>
-          <w:rFonts w:ascii="Helvetica Neue" w:hAnsi="Helvetica Neue"/>
-          <w:sz w:val="24"/>
-          <w:szCs w:val="24"/>
-        </w:rPr>
-        <w:t xml:space="preserve"> thanks to Oskar</w:t>
-      </w:r>
-      <w:r>
-        <w:rPr>
-          <w:rFonts w:ascii="Helvetica Neue" w:hAnsi="Helvetica Neue"/>
-          <w:sz w:val="24"/>
-          <w:szCs w:val="24"/>
-        </w:rPr>
-        <w:t xml:space="preserve"> to be able to easily collaborate with each other and to be able to push changes to the projects with many problems.</w:t>
-      </w:r>
-    </w:p>
-    <w:p>
-      <w:pPr>
+        <w:t xml:space="preserve">be </w:t>
+      </w:r>
+      <w:r>
+        <w:rPr>
+          <w:rFonts w:ascii="Helvetica Neue" w:hAnsi="Helvetica Neue"/>
+          <w:sz w:val="24"/>
+          <w:szCs w:val="24"/>
+        </w:rPr>
+        <w:t xml:space="preserve">as efficient as we could be. </w:t>
+      </w:r>
+      <w:r>
+        <w:rPr>
+          <w:rFonts w:ascii="Helvetica Neue" w:hAnsi="Helvetica Neue"/>
+          <w:sz w:val="24"/>
+          <w:szCs w:val="24"/>
+        </w:rPr>
+        <w:t>We created a Discord group to be able to converse with one another and to be able to host meetings. We then created our repository on GitHub</w:t>
+      </w:r>
+      <w:r>
+        <w:rPr>
+          <w:rFonts w:ascii="Helvetica Neue" w:hAnsi="Helvetica Neue"/>
+          <w:sz w:val="24"/>
+          <w:szCs w:val="24"/>
+        </w:rPr>
+        <w:t xml:space="preserve"> </w:t>
+      </w:r>
+      <w:r>
+        <w:rPr>
+          <w:rFonts w:ascii="Helvetica Neue" w:hAnsi="Helvetica Neue"/>
+          <w:sz w:val="24"/>
+          <w:szCs w:val="24"/>
+        </w:rPr>
+        <w:t>to be able to easily collaborate with each other and to be able to push changes to the projects with many problems</w:t>
+      </w:r>
+      <w:r>
+        <w:rPr>
+          <w:rFonts w:ascii="Helvetica Neue" w:hAnsi="Helvetica Neue"/>
+          <w:sz w:val="24"/>
+          <w:szCs w:val="24"/>
+        </w:rPr>
+        <w:t>.</w:t>
+      </w:r>
+      <w:r>
+        <w:rPr>
+          <w:rFonts w:ascii="Helvetica Neue" w:hAnsi="Helvetica Neue"/>
+          <w:sz w:val="24"/>
+          <w:szCs w:val="24"/>
+        </w:rPr>
+        <w:t xml:space="preserve"> Romans </w:t>
+      </w:r>
+      <w:r>
+        <w:rPr>
+          <w:rFonts w:ascii="Helvetica Neue" w:hAnsi="Helvetica Neue"/>
+          <w:sz w:val="24"/>
+          <w:szCs w:val="24"/>
+        </w:rPr>
+        <w:t>set up</w:t>
+      </w:r>
+      <w:r>
+        <w:rPr>
+          <w:rFonts w:ascii="Helvetica Neue" w:hAnsi="Helvetica Neue"/>
+          <w:sz w:val="24"/>
+          <w:szCs w:val="24"/>
+        </w:rPr>
+        <w:t xml:space="preserve"> the GitHub </w:t>
+      </w:r>
+      <w:r>
+        <w:rPr>
+          <w:rFonts w:ascii="Helvetica Neue" w:hAnsi="Helvetica Neue"/>
+          <w:sz w:val="24"/>
+          <w:szCs w:val="24"/>
+        </w:rPr>
+        <w:t xml:space="preserve">repository </w:t>
+      </w:r>
+      <w:r>
+        <w:rPr>
+          <w:rFonts w:ascii="Helvetica Neue" w:hAnsi="Helvetica Neue"/>
+          <w:sz w:val="24"/>
+          <w:szCs w:val="24"/>
+        </w:rPr>
+        <w:t>will all permission added for each user</w:t>
+      </w:r>
+      <w:r>
+        <w:rPr>
+          <w:rFonts w:ascii="Helvetica Neue" w:hAnsi="Helvetica Neue"/>
+          <w:sz w:val="24"/>
+          <w:szCs w:val="24"/>
+        </w:rPr>
+        <w:t>.</w:t>
+      </w:r>
+    </w:p>
+    <w:p>
+      <w:pPr>
+        <w:pStyle w:val="NoSpacing"/>
         <w:rPr>
           <w:rFonts w:ascii="Helvetica Neue" w:hAnsi="Helvetica Neue"/>
           <w:sz w:val="24"/>
@@ -145,10 +226,177 @@
           <w:noProof/>
         </w:rPr>
         <w:drawing>
-          <wp:inline distT="0" distB="0" distL="0" distR="0" wp14:anchorId="4B8887BE" wp14:editId="3700D46E">
-            <wp:extent cx="4457700" cy="2632068"/>
-            <wp:effectExtent l="0" t="0" r="0" b="0"/>
-            <wp:docPr id="1" name="Picture 1"/>
+          <wp:inline distT="0" distB="0" distL="0" distR="0" wp14:anchorId="194B62F3" wp14:editId="0C5774C6">
+            <wp:extent cx="5731510" cy="3223895"/>
+            <wp:effectExtent l="0" t="0" r="2540" b="0"/>
+            <wp:docPr id="1" name="Picture 1" descr="A screenshot of a computer&#10;&#10;Description automatically generated with medium confidence"/>
+            <wp:cNvGraphicFramePr>
+              <a:graphicFrameLocks xmlns:a="http://schemas.openxmlformats.org/drawingml/2006/main" noChangeAspect="1"/>
+            </wp:cNvGraphicFramePr>
+            <a:graphic xmlns:a="http://schemas.openxmlformats.org/drawingml/2006/main">
+              <a:graphicData uri="http://schemas.openxmlformats.org/drawingml/2006/picture">
+                <pic:pic xmlns:pic="http://schemas.openxmlformats.org/drawingml/2006/picture">
+                  <pic:nvPicPr>
+                    <pic:cNvPr id="1" name="Picture 1" descr="A screenshot of a computer&#10;&#10;Description automatically generated with medium confidence"/>
+                    <pic:cNvPicPr/>
+                  </pic:nvPicPr>
+                  <pic:blipFill>
+                    <a:blip r:embed="rId6"/>
+                    <a:stretch>
+                      <a:fillRect/>
+                    </a:stretch>
+                  </pic:blipFill>
+                  <pic:spPr>
+                    <a:xfrm>
+                      <a:off x="0" y="0"/>
+                      <a:ext cx="5731510" cy="3223895"/>
+                    </a:xfrm>
+                    <a:prstGeom prst="rect">
+                      <a:avLst/>
+                    </a:prstGeom>
+                  </pic:spPr>
+                </pic:pic>
+              </a:graphicData>
+            </a:graphic>
+          </wp:inline>
+        </w:drawing>
+      </w:r>
+      <w:r>
+        <w:rPr>
+          <w:rFonts w:ascii="Helvetica Neue" w:hAnsi="Helvetica Neue"/>
+          <w:sz w:val="24"/>
+          <w:szCs w:val="24"/>
+        </w:rPr>
+        <w:t>Completed Git</w:t>
+      </w:r>
+      <w:r>
+        <w:rPr>
+          <w:rFonts w:ascii="Helvetica Neue" w:hAnsi="Helvetica Neue"/>
+          <w:sz w:val="24"/>
+          <w:szCs w:val="24"/>
+        </w:rPr>
+        <w:t>H</w:t>
+      </w:r>
+      <w:r>
+        <w:rPr>
+          <w:rFonts w:ascii="Helvetica Neue" w:hAnsi="Helvetica Neue"/>
+          <w:sz w:val="24"/>
+          <w:szCs w:val="24"/>
+        </w:rPr>
+        <w:t>ub Repository.</w:t>
+      </w:r>
+    </w:p>
+    <w:p/>
+    <w:p>
+      <w:pPr>
+        <w:rPr>
+          <w:rFonts w:ascii="Helvetica Neue" w:hAnsi="Helvetica Neue"/>
+          <w:sz w:val="24"/>
+          <w:szCs w:val="24"/>
+        </w:rPr>
+      </w:pPr>
+      <w:r>
+        <w:rPr>
+          <w:rFonts w:ascii="Helvetica Neue" w:hAnsi="Helvetica Neue"/>
+          <w:sz w:val="24"/>
+          <w:szCs w:val="24"/>
+        </w:rPr>
+        <w:t xml:space="preserve">Next, </w:t>
+      </w:r>
+      <w:r>
+        <w:rPr>
+          <w:rFonts w:ascii="Helvetica Neue" w:hAnsi="Helvetica Neue"/>
+          <w:sz w:val="24"/>
+          <w:szCs w:val="24"/>
+        </w:rPr>
+        <w:t xml:space="preserve">we went with </w:t>
+      </w:r>
+      <w:proofErr w:type="gramStart"/>
+      <w:r>
+        <w:rPr>
+          <w:rFonts w:ascii="Helvetica Neue" w:hAnsi="Helvetica Neue"/>
+          <w:sz w:val="24"/>
+          <w:szCs w:val="24"/>
+        </w:rPr>
+        <w:t>Romans</w:t>
+      </w:r>
+      <w:proofErr w:type="gramEnd"/>
+      <w:r>
+        <w:rPr>
+          <w:rFonts w:ascii="Helvetica Neue" w:hAnsi="Helvetica Neue"/>
+          <w:sz w:val="24"/>
+          <w:szCs w:val="24"/>
+        </w:rPr>
+        <w:t xml:space="preserve"> idea of using Trello</w:t>
+      </w:r>
+      <w:r>
+        <w:rPr>
+          <w:rFonts w:ascii="Helvetica Neue" w:hAnsi="Helvetica Neue"/>
+          <w:sz w:val="24"/>
+          <w:szCs w:val="24"/>
+        </w:rPr>
+        <w:t>.</w:t>
+      </w:r>
+      <w:r>
+        <w:rPr>
+          <w:rFonts w:ascii="Helvetica Neue" w:hAnsi="Helvetica Neue"/>
+          <w:sz w:val="24"/>
+          <w:szCs w:val="24"/>
+        </w:rPr>
+        <w:t xml:space="preserve"> </w:t>
+      </w:r>
+      <w:r>
+        <w:rPr>
+          <w:rFonts w:ascii="Helvetica Neue" w:hAnsi="Helvetica Neue"/>
+          <w:sz w:val="24"/>
+          <w:szCs w:val="24"/>
+        </w:rPr>
+        <w:t>W</w:t>
+      </w:r>
+      <w:r>
+        <w:rPr>
+          <w:rFonts w:ascii="Helvetica Neue" w:hAnsi="Helvetica Neue"/>
+          <w:sz w:val="24"/>
+          <w:szCs w:val="24"/>
+        </w:rPr>
+        <w:t>e set up a Trello page where we could add tasks that needed to be done, assign people to those tasks to keep track of who has done what, check any changes that needed to be done as well as check the progression of the project. All these tools allowed the group to be as efficient and effective as possible whilst keeping disruptions and problems down considerably.</w:t>
+      </w:r>
+      <w:r>
+        <w:rPr>
+          <w:rFonts w:ascii="Helvetica Neue" w:hAnsi="Helvetica Neue"/>
+          <w:sz w:val="24"/>
+          <w:szCs w:val="24"/>
+        </w:rPr>
+        <w:t xml:space="preserve"> This was all discussed in our first group meeting where we also discussed the questions featured in lecture 21b.</w:t>
+      </w:r>
+      <w:r>
+        <w:rPr>
+          <w:rFonts w:ascii="Helvetica Neue" w:hAnsi="Helvetica Neue"/>
+          <w:sz w:val="24"/>
+          <w:szCs w:val="24"/>
+        </w:rPr>
+        <w:t xml:space="preserve"> A bonus of the Trello page was to allow us to keep track of new code that was being added to the project so if any problems were encountered, we would know when to roll back to.</w:t>
+      </w:r>
+    </w:p>
+    <w:p>
+      <w:pPr>
+        <w:pStyle w:val="NoSpacing"/>
+        <w:rPr>
+          <w:rFonts w:ascii="Helvetica Neue" w:hAnsi="Helvetica Neue"/>
+          <w:sz w:val="24"/>
+          <w:szCs w:val="24"/>
+        </w:rPr>
+      </w:pPr>
+      <w:r>
+        <w:rPr>
+          <w:noProof/>
+        </w:rPr>
+        <w:lastRenderedPageBreak/>
+        <w:drawing>
+          <wp:inline distT="0" distB="0" distL="0" distR="0" wp14:anchorId="6F143B0C" wp14:editId="2822AA48">
+            <wp:extent cx="5731510" cy="3223895"/>
+            <wp:effectExtent l="0" t="0" r="2540" b="0"/>
+            <wp:docPr id="11" name="Picture 11"/>
             <wp:cNvGraphicFramePr>
               <a:graphicFrameLocks xmlns:a="http://schemas.openxmlformats.org/drawingml/2006/main" noChangeAspect="1"/>
             </wp:cNvGraphicFramePr>
@@ -159,27 +407,20 @@
                     <pic:cNvPr id="1" name=""/>
                     <pic:cNvPicPr/>
                   </pic:nvPicPr>
-                  <pic:blipFill rotWithShape="1">
-                    <a:blip r:embed="rId6"/>
-                    <a:srcRect t="20270" r="28041"/>
-                    <a:stretch/>
+                  <pic:blipFill>
+                    <a:blip r:embed="rId7"/>
+                    <a:stretch>
+                      <a:fillRect/>
+                    </a:stretch>
                   </pic:blipFill>
-                  <pic:spPr bwMode="auto">
+                  <pic:spPr>
                     <a:xfrm>
                       <a:off x="0" y="0"/>
-                      <a:ext cx="4464879" cy="2636307"/>
+                      <a:ext cx="5731510" cy="3223895"/>
                     </a:xfrm>
                     <a:prstGeom prst="rect">
                       <a:avLst/>
                     </a:prstGeom>
-                    <a:ln>
-                      <a:noFill/>
-                    </a:ln>
-                    <a:extLst>
-                      <a:ext uri="{53640926-AAD7-44D8-BBD7-CCE9431645EC}">
-                        <a14:shadowObscured xmlns:a14="http://schemas.microsoft.com/office/drawing/2010/main"/>
-                      </a:ext>
-                    </a:extLst>
                   </pic:spPr>
                 </pic:pic>
               </a:graphicData>
@@ -187,50 +428,763 @@
           </wp:inline>
         </w:drawing>
       </w:r>
-    </w:p>
-    <w:p>
-      <w:pPr>
-        <w:rPr>
-          <w:rFonts w:ascii="Helvetica Neue" w:hAnsi="Helvetica Neue"/>
-          <w:sz w:val="24"/>
-          <w:szCs w:val="24"/>
-        </w:rPr>
-      </w:pPr>
-      <w:r>
-        <w:rPr>
-          <w:rFonts w:ascii="Helvetica Neue" w:hAnsi="Helvetica Neue"/>
-          <w:sz w:val="24"/>
-          <w:szCs w:val="24"/>
-        </w:rPr>
-        <w:t xml:space="preserve">Next, </w:t>
-      </w:r>
-      <w:r>
-        <w:rPr>
-          <w:rFonts w:ascii="Helvetica Neue" w:hAnsi="Helvetica Neue"/>
-          <w:sz w:val="24"/>
-          <w:szCs w:val="24"/>
-        </w:rPr>
-        <w:t xml:space="preserve">we went with Romans idea of using Trello so </w:t>
-      </w:r>
-      <w:r>
-        <w:rPr>
-          <w:rFonts w:ascii="Helvetica Neue" w:hAnsi="Helvetica Neue"/>
-          <w:sz w:val="24"/>
-          <w:szCs w:val="24"/>
-        </w:rPr>
-        <w:t>we set up a Trello page where we could add tasks that needed to be done, assign people to those tasks to keep track of who has done what, check any changes that needed to be done as well as check the progression of the project. All these tools allowed the group to be as efficient and effective as possible whilst keeping disruptions and problems down considerably.</w:t>
-      </w:r>
-      <w:r>
-        <w:rPr>
-          <w:rFonts w:ascii="Helvetica Neue" w:hAnsi="Helvetica Neue"/>
-          <w:sz w:val="24"/>
-          <w:szCs w:val="24"/>
-        </w:rPr>
-        <w:t xml:space="preserve"> This was all discussed in our first group meeting where we also discussed the questions featured in lecture 21b.</w:t>
-      </w:r>
-    </w:p>
-    <w:p>
-      <w:pPr>
+      <w:r>
+        <w:rPr>
+          <w:rFonts w:ascii="Helvetica Neue" w:hAnsi="Helvetica Neue"/>
+          <w:sz w:val="24"/>
+          <w:szCs w:val="24"/>
+        </w:rPr>
+        <w:t>Completed Trello Page</w:t>
+      </w:r>
+      <w:r>
+        <w:rPr>
+          <w:rFonts w:ascii="Helvetica Neue" w:hAnsi="Helvetica Neue"/>
+          <w:sz w:val="24"/>
+          <w:szCs w:val="24"/>
+        </w:rPr>
+        <w:t>.</w:t>
+      </w:r>
+    </w:p>
+    <w:p>
+      <w:pPr>
+        <w:pStyle w:val="Heading1"/>
+      </w:pPr>
+      <w:r>
+        <w:t>Team Name</w:t>
+      </w:r>
+      <w:r>
+        <w:t xml:space="preserve"> and Roles</w:t>
+      </w:r>
+    </w:p>
+    <w:p>
+      <w:pPr>
+        <w:rPr>
+          <w:rFonts w:ascii="Helvetica Neue" w:hAnsi="Helvetica Neue"/>
+          <w:sz w:val="24"/>
+          <w:szCs w:val="24"/>
+        </w:rPr>
+      </w:pPr>
+      <w:r>
+        <w:rPr>
+          <w:rFonts w:ascii="Helvetica Neue" w:hAnsi="Helvetica Neue"/>
+          <w:sz w:val="24"/>
+          <w:szCs w:val="24"/>
+        </w:rPr>
+        <w:t xml:space="preserve">Once we formed the group, our first week was dedicated to creating the tools mentioned above. We had to decide on a group name and </w:t>
+      </w:r>
+      <w:r>
+        <w:rPr>
+          <w:rFonts w:ascii="Helvetica Neue" w:hAnsi="Helvetica Neue"/>
+          <w:sz w:val="24"/>
+          <w:szCs w:val="24"/>
+        </w:rPr>
+        <w:t xml:space="preserve">individual </w:t>
+      </w:r>
+      <w:r>
+        <w:rPr>
+          <w:rFonts w:ascii="Helvetica Neue" w:hAnsi="Helvetica Neue"/>
+          <w:sz w:val="24"/>
+          <w:szCs w:val="24"/>
+        </w:rPr>
+        <w:t>roles. Whilst on our first meeting call</w:t>
+      </w:r>
+      <w:r>
+        <w:rPr>
+          <w:rFonts w:ascii="Helvetica Neue" w:hAnsi="Helvetica Neue"/>
+          <w:sz w:val="24"/>
+          <w:szCs w:val="24"/>
+        </w:rPr>
+        <w:t xml:space="preserve"> on Discord</w:t>
+      </w:r>
+      <w:r>
+        <w:rPr>
+          <w:rFonts w:ascii="Helvetica Neue" w:hAnsi="Helvetica Neue"/>
+          <w:sz w:val="24"/>
+          <w:szCs w:val="24"/>
+        </w:rPr>
+        <w:t>, we were throwing out names to see what everyone liked until Jai mentioned Russia</w:t>
+      </w:r>
+      <w:r>
+        <w:rPr>
+          <w:rFonts w:ascii="Arial" w:hAnsi="Arial" w:cs="Arial"/>
+          <w:sz w:val="24"/>
+          <w:szCs w:val="24"/>
+        </w:rPr>
+        <w:t>’</w:t>
+      </w:r>
+      <w:r>
+        <w:rPr>
+          <w:rFonts w:ascii="Helvetica Neue" w:hAnsi="Helvetica Neue"/>
+          <w:sz w:val="24"/>
+          <w:szCs w:val="24"/>
+        </w:rPr>
+        <w:t xml:space="preserve">s </w:t>
+      </w:r>
+      <w:r>
+        <w:rPr>
+          <w:rFonts w:ascii="Helvetica Neue" w:hAnsi="Helvetica Neue"/>
+          <w:sz w:val="24"/>
+          <w:szCs w:val="24"/>
+        </w:rPr>
+        <w:t>G</w:t>
+      </w:r>
+      <w:r>
+        <w:rPr>
+          <w:rFonts w:ascii="Helvetica Neue" w:hAnsi="Helvetica Neue"/>
+          <w:sz w:val="24"/>
+          <w:szCs w:val="24"/>
+        </w:rPr>
+        <w:t xml:space="preserve">reatest </w:t>
+      </w:r>
+      <w:r>
+        <w:rPr>
+          <w:rFonts w:ascii="Helvetica Neue" w:hAnsi="Helvetica Neue"/>
+          <w:sz w:val="24"/>
+          <w:szCs w:val="24"/>
+        </w:rPr>
+        <w:t>L</w:t>
+      </w:r>
+      <w:r>
+        <w:rPr>
+          <w:rFonts w:ascii="Helvetica Neue" w:hAnsi="Helvetica Neue"/>
+          <w:sz w:val="24"/>
+          <w:szCs w:val="24"/>
+        </w:rPr>
+        <w:t xml:space="preserve">ove </w:t>
+      </w:r>
+      <w:r>
+        <w:rPr>
+          <w:rFonts w:ascii="Helvetica Neue" w:hAnsi="Helvetica Neue"/>
+          <w:sz w:val="24"/>
+          <w:szCs w:val="24"/>
+        </w:rPr>
+        <w:t>M</w:t>
+      </w:r>
+      <w:r>
+        <w:rPr>
+          <w:rFonts w:ascii="Helvetica Neue" w:hAnsi="Helvetica Neue"/>
+          <w:sz w:val="24"/>
+          <w:szCs w:val="24"/>
+        </w:rPr>
+        <w:t>achine</w:t>
+      </w:r>
+      <w:r>
+        <w:rPr>
+          <w:rFonts w:ascii="Helvetica Neue" w:hAnsi="Helvetica Neue"/>
+          <w:sz w:val="24"/>
+          <w:szCs w:val="24"/>
+        </w:rPr>
+        <w:t xml:space="preserve">, named after the great </w:t>
+      </w:r>
+      <w:r>
+        <w:rPr>
+          <w:rFonts w:ascii="Helvetica Neue" w:hAnsi="Helvetica Neue"/>
+          <w:sz w:val="24"/>
+          <w:szCs w:val="24"/>
+        </w:rPr>
+        <w:t>Grigori Rasputin</w:t>
+      </w:r>
+      <w:r>
+        <w:rPr>
+          <w:rFonts w:ascii="Helvetica Neue" w:hAnsi="Helvetica Neue"/>
+          <w:sz w:val="24"/>
+          <w:szCs w:val="24"/>
+        </w:rPr>
+        <w:t>. Everyone enjoyed the idea of the tank being Russian, and so the name of the team was set. Next, we decided on</w:t>
+      </w:r>
+      <w:r>
+        <w:rPr>
+          <w:rFonts w:ascii="Helvetica Neue" w:hAnsi="Helvetica Neue"/>
+          <w:sz w:val="24"/>
+          <w:szCs w:val="24"/>
+        </w:rPr>
+        <w:t xml:space="preserve"> the</w:t>
+      </w:r>
+      <w:r>
+        <w:rPr>
+          <w:rFonts w:ascii="Helvetica Neue" w:hAnsi="Helvetica Neue"/>
+          <w:sz w:val="24"/>
+          <w:szCs w:val="24"/>
+        </w:rPr>
+        <w:t xml:space="preserve"> roles for the group. As the two strongest C# coders in the group, Oskar and Romans were given the roles of lead programmers</w:t>
+      </w:r>
+      <w:r>
+        <w:rPr>
+          <w:rFonts w:ascii="Helvetica Neue" w:hAnsi="Helvetica Neue"/>
+          <w:sz w:val="24"/>
+          <w:szCs w:val="24"/>
+        </w:rPr>
+        <w:t xml:space="preserve"> with the rest of the group to assist them where necessary</w:t>
+      </w:r>
+      <w:r>
+        <w:rPr>
+          <w:rFonts w:ascii="Helvetica Neue" w:hAnsi="Helvetica Neue"/>
+          <w:sz w:val="24"/>
+          <w:szCs w:val="24"/>
+        </w:rPr>
+        <w:t xml:space="preserve"> as </w:t>
+      </w:r>
+      <w:r>
+        <w:rPr>
+          <w:rFonts w:ascii="Helvetica Neue" w:hAnsi="Helvetica Neue"/>
+          <w:sz w:val="24"/>
+          <w:szCs w:val="24"/>
+        </w:rPr>
+        <w:t>programming assistants</w:t>
+      </w:r>
+      <w:r>
+        <w:rPr>
+          <w:rFonts w:ascii="Helvetica Neue" w:hAnsi="Helvetica Neue"/>
+          <w:sz w:val="24"/>
+          <w:szCs w:val="24"/>
+        </w:rPr>
+        <w:t xml:space="preserve">. Artur </w:t>
+      </w:r>
+      <w:r>
+        <w:rPr>
+          <w:rFonts w:ascii="Helvetica Neue" w:hAnsi="Helvetica Neue"/>
+          <w:sz w:val="24"/>
+          <w:szCs w:val="24"/>
+        </w:rPr>
+        <w:t>became lead tester and bug fixer</w:t>
+      </w:r>
+      <w:r>
+        <w:rPr>
+          <w:rFonts w:ascii="Helvetica Neue" w:hAnsi="Helvetica Neue"/>
+          <w:sz w:val="24"/>
+          <w:szCs w:val="24"/>
+        </w:rPr>
+        <w:t xml:space="preserve">. Jai was made the project manager to look over all the roles </w:t>
+      </w:r>
+      <w:r>
+        <w:rPr>
+          <w:rFonts w:ascii="Helvetica Neue" w:hAnsi="Helvetica Neue"/>
+          <w:sz w:val="24"/>
+          <w:szCs w:val="24"/>
+        </w:rPr>
+        <w:t>and</w:t>
+      </w:r>
+      <w:r>
+        <w:rPr>
+          <w:rFonts w:ascii="Helvetica Neue" w:hAnsi="Helvetica Neue"/>
+          <w:sz w:val="24"/>
+          <w:szCs w:val="24"/>
+        </w:rPr>
+        <w:t xml:space="preserve"> was given the duty of creating the documentation. </w:t>
+      </w:r>
+      <w:proofErr w:type="spellStart"/>
+      <w:r>
+        <w:rPr>
+          <w:rFonts w:ascii="Helvetica Neue" w:hAnsi="Helvetica Neue"/>
+          <w:sz w:val="24"/>
+          <w:szCs w:val="24"/>
+        </w:rPr>
+        <w:t>Vinushan</w:t>
+      </w:r>
+      <w:proofErr w:type="spellEnd"/>
+      <w:r>
+        <w:rPr>
+          <w:rFonts w:ascii="Helvetica Neue" w:hAnsi="Helvetica Neue"/>
+          <w:sz w:val="24"/>
+          <w:szCs w:val="24"/>
+        </w:rPr>
+        <w:t xml:space="preserve"> began</w:t>
+      </w:r>
+      <w:r>
+        <w:rPr>
+          <w:rFonts w:ascii="Helvetica Neue" w:hAnsi="Helvetica Neue"/>
+          <w:sz w:val="24"/>
+          <w:szCs w:val="24"/>
+        </w:rPr>
+        <w:t xml:space="preserve"> </w:t>
+      </w:r>
+      <w:r>
+        <w:rPr>
+          <w:rFonts w:ascii="Helvetica Neue" w:hAnsi="Helvetica Neue"/>
+          <w:sz w:val="24"/>
+          <w:szCs w:val="24"/>
+        </w:rPr>
+        <w:t>focusing on strategy for the tank</w:t>
+      </w:r>
+      <w:r>
+        <w:rPr>
+          <w:rFonts w:ascii="Helvetica Neue" w:hAnsi="Helvetica Neue"/>
+          <w:sz w:val="24"/>
+          <w:szCs w:val="24"/>
+        </w:rPr>
+        <w:t xml:space="preserve"> as well as some of the documentation such as</w:t>
+      </w:r>
+      <w:r>
+        <w:rPr>
+          <w:rFonts w:ascii="Helvetica Neue" w:hAnsi="Helvetica Neue"/>
+          <w:sz w:val="24"/>
+          <w:szCs w:val="24"/>
+        </w:rPr>
+        <w:t xml:space="preserve"> taking down minutes for meeting</w:t>
+      </w:r>
+      <w:r>
+        <w:rPr>
+          <w:rFonts w:ascii="Helvetica Neue" w:hAnsi="Helvetica Neue"/>
+          <w:sz w:val="24"/>
+          <w:szCs w:val="24"/>
+        </w:rPr>
+        <w:t>s</w:t>
+      </w:r>
+      <w:r>
+        <w:rPr>
+          <w:rFonts w:ascii="Helvetica Neue" w:hAnsi="Helvetica Neue"/>
+          <w:sz w:val="24"/>
+          <w:szCs w:val="24"/>
+        </w:rPr>
+        <w:t xml:space="preserve"> and after the project had been completed</w:t>
+      </w:r>
+      <w:r>
+        <w:rPr>
+          <w:rFonts w:ascii="Helvetica Neue" w:hAnsi="Helvetica Neue"/>
+          <w:sz w:val="24"/>
+          <w:szCs w:val="24"/>
+        </w:rPr>
+        <w:t xml:space="preserve"> </w:t>
+      </w:r>
+      <w:r>
+        <w:rPr>
+          <w:rFonts w:ascii="Helvetica Neue" w:hAnsi="Helvetica Neue"/>
+          <w:sz w:val="24"/>
+          <w:szCs w:val="24"/>
+        </w:rPr>
+        <w:t>finish</w:t>
+      </w:r>
+      <w:r>
+        <w:rPr>
+          <w:rFonts w:ascii="Helvetica Neue" w:hAnsi="Helvetica Neue"/>
+          <w:sz w:val="24"/>
+          <w:szCs w:val="24"/>
+        </w:rPr>
+        <w:t>ing</w:t>
+      </w:r>
+      <w:r>
+        <w:rPr>
+          <w:rFonts w:ascii="Helvetica Neue" w:hAnsi="Helvetica Neue"/>
+          <w:sz w:val="24"/>
+          <w:szCs w:val="24"/>
+        </w:rPr>
+        <w:t xml:space="preserve"> the </w:t>
+      </w:r>
+      <w:r>
+        <w:rPr>
+          <w:rFonts w:ascii="Helvetica Neue" w:hAnsi="Helvetica Neue"/>
+          <w:sz w:val="24"/>
+          <w:szCs w:val="24"/>
+        </w:rPr>
+        <w:t>main report. We</w:t>
+      </w:r>
+      <w:r>
+        <w:rPr>
+          <w:rFonts w:ascii="Helvetica Neue" w:hAnsi="Helvetica Neue"/>
+          <w:sz w:val="24"/>
+          <w:szCs w:val="24"/>
+        </w:rPr>
+        <w:t xml:space="preserve"> set up the first couple of to</w:t>
+      </w:r>
+      <w:r>
+        <w:rPr>
+          <w:rFonts w:ascii="Helvetica Neue" w:hAnsi="Helvetica Neue"/>
+          <w:sz w:val="24"/>
+          <w:szCs w:val="24"/>
+        </w:rPr>
+        <w:t>-</w:t>
+      </w:r>
+      <w:r>
+        <w:rPr>
+          <w:rFonts w:ascii="Helvetica Neue" w:hAnsi="Helvetica Neue"/>
+          <w:sz w:val="24"/>
+          <w:szCs w:val="24"/>
+        </w:rPr>
+        <w:t xml:space="preserve">dos </w:t>
+      </w:r>
+      <w:r>
+        <w:rPr>
+          <w:rFonts w:ascii="Helvetica Neue" w:hAnsi="Helvetica Neue"/>
+          <w:sz w:val="24"/>
+          <w:szCs w:val="24"/>
+        </w:rPr>
+        <w:t>on</w:t>
+      </w:r>
+      <w:r>
+        <w:rPr>
+          <w:rFonts w:ascii="Helvetica Neue" w:hAnsi="Helvetica Neue"/>
+          <w:sz w:val="24"/>
+          <w:szCs w:val="24"/>
+        </w:rPr>
+        <w:t xml:space="preserve"> the Trello page and assigned everyone to watch all the lecture. We also decided then that a group meeting should be held roughly </w:t>
+      </w:r>
+      <w:r>
+        <w:rPr>
+          <w:rFonts w:ascii="Helvetica Neue" w:hAnsi="Helvetica Neue"/>
+          <w:sz w:val="24"/>
+          <w:szCs w:val="24"/>
+        </w:rPr>
+        <w:t>bi</w:t>
+      </w:r>
+      <w:r>
+        <w:rPr>
+          <w:rFonts w:ascii="Helvetica Neue" w:hAnsi="Helvetica Neue"/>
+          <w:sz w:val="24"/>
+          <w:szCs w:val="24"/>
+        </w:rPr>
+        <w:t>weekly with more meetings closer to the deadline. We also gave ourselves an early deadline</w:t>
+      </w:r>
+      <w:r>
+        <w:rPr>
+          <w:rFonts w:ascii="Helvetica Neue" w:hAnsi="Helvetica Neue"/>
+          <w:sz w:val="24"/>
+          <w:szCs w:val="24"/>
+        </w:rPr>
+        <w:t>, approximately 2 weeks before final submission,</w:t>
+      </w:r>
+      <w:r>
+        <w:rPr>
+          <w:rFonts w:ascii="Helvetica Neue" w:hAnsi="Helvetica Neue"/>
+          <w:sz w:val="24"/>
+          <w:szCs w:val="24"/>
+        </w:rPr>
+        <w:t xml:space="preserve"> so that if any problems were to arise, we would have time to solve them.</w:t>
+      </w:r>
+    </w:p>
+    <w:p>
+      <w:pPr>
+        <w:pStyle w:val="Heading1"/>
+      </w:pPr>
+      <w:r>
+        <w:t>Methodology</w:t>
+      </w:r>
+    </w:p>
+    <w:p>
+      <w:pPr>
+        <w:rPr>
+          <w:rFonts w:ascii="Helvetica Neue" w:hAnsi="Helvetica Neue"/>
+          <w:sz w:val="24"/>
+          <w:szCs w:val="24"/>
+        </w:rPr>
+      </w:pPr>
+      <w:r>
+        <w:rPr>
+          <w:rFonts w:ascii="Helvetica Neue" w:hAnsi="Helvetica Neue"/>
+          <w:sz w:val="24"/>
+          <w:szCs w:val="24"/>
+        </w:rPr>
+        <w:t>In addition, we decided to incorporate the extreme programming methodology with a few changes, notably the frequency of meetings. As mentioned before, we decided on holding biweekly meetings.</w:t>
+      </w:r>
+      <w:r>
+        <w:rPr>
+          <w:rFonts w:ascii="Helvetica Neue" w:hAnsi="Helvetica Neue"/>
+          <w:sz w:val="24"/>
+          <w:szCs w:val="24"/>
+        </w:rPr>
+        <w:t xml:space="preserve"> These meetings would be held more frequently coming up to our set deadline</w:t>
+      </w:r>
+      <w:r>
+        <w:rPr>
+          <w:rFonts w:ascii="Helvetica Neue" w:hAnsi="Helvetica Neue"/>
+          <w:sz w:val="24"/>
+          <w:szCs w:val="24"/>
+        </w:rPr>
+        <w:t xml:space="preserve">. It was also suggested that Romans and Oskar would engage in pair programming. Before we came to a decision about the methodology, the group also explored options such as the Kanban programming standard </w:t>
+      </w:r>
+      <w:r>
+        <w:rPr>
+          <w:rFonts w:ascii="Helvetica Neue" w:hAnsi="Helvetica Neue"/>
+          <w:sz w:val="24"/>
+          <w:szCs w:val="24"/>
+        </w:rPr>
+        <w:t xml:space="preserve">and SCRUM method, </w:t>
+      </w:r>
+      <w:r>
+        <w:rPr>
+          <w:rFonts w:ascii="Helvetica Neue" w:hAnsi="Helvetica Neue"/>
+          <w:sz w:val="24"/>
+          <w:szCs w:val="24"/>
+        </w:rPr>
+        <w:t>but ultimately concluded that extreme programming is the best way forward</w:t>
+      </w:r>
+      <w:r>
+        <w:rPr>
+          <w:rFonts w:ascii="Helvetica Neue" w:hAnsi="Helvetica Neue"/>
+          <w:sz w:val="24"/>
+          <w:szCs w:val="24"/>
+        </w:rPr>
+        <w:t xml:space="preserve">. This was </w:t>
+      </w:r>
+      <w:r>
+        <w:rPr>
+          <w:rFonts w:ascii="Helvetica Neue" w:hAnsi="Helvetica Neue"/>
+          <w:sz w:val="24"/>
+          <w:szCs w:val="24"/>
+        </w:rPr>
+        <w:t xml:space="preserve">since some of the code was needed </w:t>
+      </w:r>
+      <w:r>
+        <w:rPr>
+          <w:rFonts w:ascii="Helvetica Neue" w:hAnsi="Helvetica Neue"/>
+          <w:sz w:val="24"/>
+          <w:szCs w:val="24"/>
+        </w:rPr>
+        <w:lastRenderedPageBreak/>
+        <w:t xml:space="preserve">first whilst other could be done later as well as enable collaborations for more effective group work. </w:t>
+      </w:r>
+      <w:r>
+        <w:rPr>
+          <w:rFonts w:ascii="Helvetica Neue" w:hAnsi="Helvetica Neue"/>
+          <w:sz w:val="24"/>
+          <w:szCs w:val="24"/>
+        </w:rPr>
+        <w:t xml:space="preserve">Future meetings were organised in large part by Jai as the group leader, and this included setting the agenda for the group to give a </w:t>
+      </w:r>
+      <w:r>
+        <w:rPr>
+          <w:rFonts w:ascii="Helvetica Neue" w:hAnsi="Helvetica Neue"/>
+          <w:sz w:val="24"/>
+          <w:szCs w:val="24"/>
+        </w:rPr>
+        <w:t>progress update on each of their respective roles.</w:t>
+      </w:r>
+      <w:r>
+        <w:rPr>
+          <w:rFonts w:ascii="Helvetica Neue" w:hAnsi="Helvetica Neue"/>
+          <w:sz w:val="24"/>
+          <w:szCs w:val="24"/>
+        </w:rPr>
+        <w:t xml:space="preserve"> These meetings were a good time to update </w:t>
+      </w:r>
+      <w:proofErr w:type="spellStart"/>
+      <w:r>
+        <w:rPr>
+          <w:rFonts w:ascii="Helvetica Neue" w:hAnsi="Helvetica Neue"/>
+          <w:sz w:val="24"/>
+          <w:szCs w:val="24"/>
+        </w:rPr>
+        <w:t>Github</w:t>
+      </w:r>
+      <w:proofErr w:type="spellEnd"/>
+      <w:r>
+        <w:rPr>
+          <w:rFonts w:ascii="Helvetica Neue" w:hAnsi="Helvetica Neue"/>
+          <w:sz w:val="24"/>
+          <w:szCs w:val="24"/>
+        </w:rPr>
+        <w:t xml:space="preserve">, go through the Trello and add any more comments to certain items. </w:t>
+      </w:r>
+    </w:p>
+    <w:p>
+      <w:pPr>
+        <w:pStyle w:val="Heading1"/>
+      </w:pPr>
+      <w:r>
+        <w:t>State Machine</w:t>
+      </w:r>
+    </w:p>
+    <w:p>
+      <w:pPr>
+        <w:rPr>
+          <w:rFonts w:ascii="Helvetica Neue" w:hAnsi="Helvetica Neue"/>
+          <w:sz w:val="24"/>
+          <w:szCs w:val="24"/>
+        </w:rPr>
+      </w:pPr>
+      <w:r>
+        <w:rPr>
+          <w:rFonts w:ascii="Helvetica Neue" w:hAnsi="Helvetica Neue"/>
+          <w:sz w:val="24"/>
+          <w:szCs w:val="24"/>
+        </w:rPr>
+        <w:t>Once the lecture was release</w:t>
+      </w:r>
+      <w:r>
+        <w:rPr>
+          <w:rFonts w:ascii="Helvetica Neue" w:hAnsi="Helvetica Neue"/>
+          <w:sz w:val="24"/>
+          <w:szCs w:val="24"/>
+        </w:rPr>
+        <w:t>d</w:t>
+      </w:r>
+      <w:r>
+        <w:rPr>
+          <w:rFonts w:ascii="Helvetica Neue" w:hAnsi="Helvetica Neue"/>
+          <w:sz w:val="24"/>
+          <w:szCs w:val="24"/>
+        </w:rPr>
+        <w:t xml:space="preserve"> and everyone had had their lab session on finite state machines, we had a meeting to start to implement this in our AI. We first planned multiple strategies</w:t>
+      </w:r>
+      <w:r>
+        <w:rPr>
+          <w:rFonts w:ascii="Helvetica Neue" w:hAnsi="Helvetica Neue"/>
+          <w:sz w:val="24"/>
+          <w:szCs w:val="24"/>
+        </w:rPr>
+        <w:t xml:space="preserve"> for our tank with this state machine in mind. This allowed us to further grasp the knowledge of what a finite state machine can and cannot do and help us understand what kinds of strategies we can make with just a simple finite state machine.</w:t>
+      </w:r>
+    </w:p>
+    <w:p>
+      <w:pPr>
+        <w:rPr>
+          <w:rFonts w:ascii="Helvetica Neue" w:hAnsi="Helvetica Neue"/>
+          <w:sz w:val="24"/>
+          <w:szCs w:val="24"/>
+        </w:rPr>
+      </w:pPr>
+      <w:r>
+        <w:rPr>
+          <w:rFonts w:ascii="Helvetica Neue" w:hAnsi="Helvetica Neue"/>
+          <w:sz w:val="24"/>
+          <w:szCs w:val="24"/>
+        </w:rPr>
+        <w:t xml:space="preserve">After some discussion, the group decided on a each making 2 strategies each with a vote in the Discord on whose tank ideas we would implement. We quickly narrowed that down to 4 separate diagrams and strategies ultimately deciding on which to use after all 4 have been coded and tested fully. </w:t>
+      </w:r>
+      <w:r>
+        <w:rPr>
+          <w:rFonts w:ascii="Helvetica Neue" w:hAnsi="Helvetica Neue"/>
+          <w:sz w:val="24"/>
+          <w:szCs w:val="24"/>
+        </w:rPr>
+        <w:t>This allowed us to see the number of states we would need and how to implement them</w:t>
+      </w:r>
+      <w:r>
+        <w:rPr>
+          <w:rFonts w:ascii="Helvetica Neue" w:hAnsi="Helvetica Neue"/>
+          <w:sz w:val="24"/>
+          <w:szCs w:val="24"/>
+        </w:rPr>
+        <w:t xml:space="preserve"> as well as think about how to implement the rest of the diagram as code.</w:t>
+      </w:r>
+    </w:p>
+    <w:p>
+      <w:pPr>
+        <w:rPr>
+          <w:rFonts w:ascii="Helvetica Neue" w:hAnsi="Helvetica Neue"/>
+          <w:sz w:val="24"/>
+          <w:szCs w:val="24"/>
+        </w:rPr>
+      </w:pPr>
+      <w:r>
+        <w:rPr>
+          <w:rFonts w:ascii="Helvetica Neue" w:hAnsi="Helvetica Neue"/>
+          <w:sz w:val="24"/>
+          <w:szCs w:val="24"/>
+        </w:rPr>
+        <w:t>As one of the lead programmers, Oskar started on coding the basic elements of the state machine</w:t>
+      </w:r>
+      <w:r>
+        <w:rPr>
+          <w:rFonts w:ascii="Helvetica Neue" w:hAnsi="Helvetica Neue"/>
+          <w:sz w:val="24"/>
+          <w:szCs w:val="24"/>
+        </w:rPr>
+        <w:t xml:space="preserve">. The first was the virtual base class </w:t>
+      </w:r>
+      <w:proofErr w:type="spellStart"/>
+      <w:r>
+        <w:rPr>
+          <w:rFonts w:ascii="Helvetica Neue" w:hAnsi="Helvetica Neue"/>
+          <w:sz w:val="24"/>
+          <w:szCs w:val="24"/>
+        </w:rPr>
+        <w:t>BaseState</w:t>
+      </w:r>
+      <w:proofErr w:type="spellEnd"/>
+      <w:r>
+        <w:rPr>
+          <w:rFonts w:ascii="Helvetica Neue" w:hAnsi="Helvetica Neue"/>
+          <w:sz w:val="24"/>
+          <w:szCs w:val="24"/>
+        </w:rPr>
+        <w:t>. This class has 3 functions that</w:t>
+      </w:r>
+      <w:r>
+        <w:rPr>
+          <w:rFonts w:ascii="Helvetica Neue" w:hAnsi="Helvetica Neue"/>
+          <w:sz w:val="24"/>
+          <w:szCs w:val="24"/>
+        </w:rPr>
+        <w:t xml:space="preserve"> are</w:t>
+      </w:r>
+      <w:r>
+        <w:rPr>
+          <w:rFonts w:ascii="Helvetica Neue" w:hAnsi="Helvetica Neue"/>
+          <w:sz w:val="24"/>
+          <w:szCs w:val="24"/>
+        </w:rPr>
+        <w:t xml:space="preserve"> all abstract and would be overridden in classes that inherited from th</w:t>
+      </w:r>
+      <w:r>
+        <w:rPr>
+          <w:rFonts w:ascii="Helvetica Neue" w:hAnsi="Helvetica Neue"/>
+          <w:sz w:val="24"/>
+          <w:szCs w:val="24"/>
+        </w:rPr>
+        <w:t>is</w:t>
+      </w:r>
+      <w:r>
+        <w:rPr>
+          <w:rFonts w:ascii="Helvetica Neue" w:hAnsi="Helvetica Neue"/>
+          <w:sz w:val="24"/>
+          <w:szCs w:val="24"/>
+        </w:rPr>
+        <w:t xml:space="preserve"> class</w:t>
+      </w:r>
+      <w:r>
+        <w:rPr>
+          <w:rFonts w:ascii="Helvetica Neue" w:hAnsi="Helvetica Neue"/>
+          <w:sz w:val="24"/>
+          <w:szCs w:val="24"/>
+        </w:rPr>
+        <w:t xml:space="preserve"> and would serve for the base of all the code we individually made for our own implementations of the tanks</w:t>
+      </w:r>
+      <w:r>
+        <w:rPr>
+          <w:rFonts w:ascii="Helvetica Neue" w:hAnsi="Helvetica Neue"/>
+          <w:sz w:val="24"/>
+          <w:szCs w:val="24"/>
+        </w:rPr>
+        <w:t xml:space="preserve">. </w:t>
+      </w:r>
+      <w:r>
+        <w:rPr>
+          <w:rFonts w:ascii="Helvetica Neue" w:hAnsi="Helvetica Neue"/>
+          <w:sz w:val="24"/>
+          <w:szCs w:val="24"/>
+        </w:rPr>
+        <w:t xml:space="preserve">The base state works with the </w:t>
+      </w:r>
+      <w:proofErr w:type="spellStart"/>
+      <w:r>
+        <w:rPr>
+          <w:rFonts w:ascii="Helvetica Neue" w:hAnsi="Helvetica Neue"/>
+          <w:sz w:val="24"/>
+          <w:szCs w:val="24"/>
+        </w:rPr>
+        <w:t>StateMachine</w:t>
+      </w:r>
+      <w:proofErr w:type="spellEnd"/>
+      <w:r>
+        <w:rPr>
+          <w:rFonts w:ascii="Helvetica Neue" w:hAnsi="Helvetica Neue"/>
+          <w:sz w:val="24"/>
+          <w:szCs w:val="24"/>
+        </w:rPr>
+        <w:t xml:space="preserve"> class where all the logic resides. </w:t>
+      </w:r>
+      <w:r>
+        <w:rPr>
+          <w:rFonts w:ascii="Helvetica Neue" w:hAnsi="Helvetica Neue"/>
+          <w:sz w:val="24"/>
+          <w:szCs w:val="24"/>
+        </w:rPr>
+        <w:t>This allows for seamless switching between states and creating and setting new states. With this base, Oskar allowed the group to be able to code their respective state machines by giving examples for what is needed and where it is needed.</w:t>
+      </w:r>
+    </w:p>
+    <w:p>
+      <w:pPr>
+        <w:pStyle w:val="NoSpacing"/>
         <w:rPr>
           <w:rFonts w:ascii="Helvetica Neue" w:hAnsi="Helvetica Neue"/>
           <w:sz w:val="24"/>
@@ -243,10 +1197,10 @@
         </w:rPr>
         <w:lastRenderedPageBreak/>
         <w:drawing>
-          <wp:inline distT="0" distB="0" distL="0" distR="0" wp14:anchorId="0C6CFA11" wp14:editId="0B5AF333">
-            <wp:extent cx="3648075" cy="2749550"/>
-            <wp:effectExtent l="0" t="0" r="9525" b="0"/>
-            <wp:docPr id="2" name="Picture 2"/>
+          <wp:inline distT="0" distB="0" distL="0" distR="0" wp14:anchorId="2F9AF78C" wp14:editId="7F33AC14">
+            <wp:extent cx="5731510" cy="3210560"/>
+            <wp:effectExtent l="0" t="0" r="2540" b="8890"/>
+            <wp:docPr id="12" name="Picture 12"/>
             <wp:cNvGraphicFramePr>
               <a:graphicFrameLocks xmlns:a="http://schemas.openxmlformats.org/drawingml/2006/main" noChangeAspect="1"/>
             </wp:cNvGraphicFramePr>
@@ -257,27 +1211,20 @@
                     <pic:cNvPr id="1" name=""/>
                     <pic:cNvPicPr/>
                   </pic:nvPicPr>
-                  <pic:blipFill rotWithShape="1">
-                    <a:blip r:embed="rId7"/>
-                    <a:srcRect t="9979" r="36350"/>
-                    <a:stretch/>
+                  <pic:blipFill>
+                    <a:blip r:embed="rId8"/>
+                    <a:stretch>
+                      <a:fillRect/>
+                    </a:stretch>
                   </pic:blipFill>
-                  <pic:spPr bwMode="auto">
+                  <pic:spPr>
                     <a:xfrm>
                       <a:off x="0" y="0"/>
-                      <a:ext cx="3648075" cy="2749550"/>
+                      <a:ext cx="5731510" cy="3210560"/>
                     </a:xfrm>
                     <a:prstGeom prst="rect">
                       <a:avLst/>
                     </a:prstGeom>
-                    <a:ln>
-                      <a:noFill/>
-                    </a:ln>
-                    <a:extLst>
-                      <a:ext uri="{53640926-AAD7-44D8-BBD7-CCE9431645EC}">
-                        <a14:shadowObscured xmlns:a14="http://schemas.microsoft.com/office/drawing/2010/main"/>
-                      </a:ext>
-                    </a:extLst>
                   </pic:spPr>
                 </pic:pic>
               </a:graphicData>
@@ -285,91 +1232,294 @@
           </wp:inline>
         </w:drawing>
       </w:r>
-    </w:p>
-    <w:p>
-      <w:pPr>
-        <w:rPr>
-          <w:rFonts w:ascii="Helvetica Neue" w:hAnsi="Helvetica Neue"/>
-          <w:sz w:val="24"/>
-          <w:szCs w:val="24"/>
-        </w:rPr>
-      </w:pPr>
+      <w:r>
+        <w:rPr>
+          <w:rFonts w:ascii="Helvetica Neue" w:hAnsi="Helvetica Neue"/>
+          <w:sz w:val="24"/>
+          <w:szCs w:val="24"/>
+        </w:rPr>
+        <w:t>Example of default state by Oskar.</w:t>
+      </w:r>
     </w:p>
     <w:p>
       <w:pPr>
         <w:pStyle w:val="Heading1"/>
       </w:pPr>
       <w:r>
-        <w:t>Team Name</w:t>
-      </w:r>
-      <w:r>
-        <w:t xml:space="preserve"> and Roles</w:t>
-      </w:r>
-    </w:p>
-    <w:p>
-      <w:pPr>
-        <w:rPr>
-          <w:rFonts w:ascii="Helvetica Neue" w:hAnsi="Helvetica Neue"/>
-          <w:sz w:val="24"/>
-          <w:szCs w:val="24"/>
-        </w:rPr>
-      </w:pPr>
-      <w:r>
-        <w:rPr>
-          <w:rFonts w:ascii="Helvetica Neue" w:hAnsi="Helvetica Neue"/>
-          <w:sz w:val="24"/>
-          <w:szCs w:val="24"/>
-        </w:rPr>
-        <w:t>Once we formed the group, our first week was dedicated to creating the tools mentioned above. We had to decide on a group name and roles. Whilst on our first meeting call</w:t>
-      </w:r>
-      <w:r>
-        <w:rPr>
-          <w:rFonts w:ascii="Helvetica Neue" w:hAnsi="Helvetica Neue"/>
-          <w:sz w:val="24"/>
-          <w:szCs w:val="24"/>
-        </w:rPr>
-        <w:t xml:space="preserve"> on Discord</w:t>
-      </w:r>
-      <w:r>
-        <w:rPr>
-          <w:rFonts w:ascii="Helvetica Neue" w:hAnsi="Helvetica Neue"/>
-          <w:sz w:val="24"/>
-          <w:szCs w:val="24"/>
-        </w:rPr>
-        <w:t>, we were throwing out names to see what everyone liked until Jai mentioned Russia</w:t>
-      </w:r>
-      <w:r>
-        <w:rPr>
-          <w:rFonts w:ascii="Arial" w:hAnsi="Arial" w:cs="Arial"/>
-          <w:sz w:val="24"/>
-          <w:szCs w:val="24"/>
-        </w:rPr>
-        <w:t>’</w:t>
-      </w:r>
-      <w:r>
-        <w:rPr>
-          <w:rFonts w:ascii="Helvetica Neue" w:hAnsi="Helvetica Neue"/>
-          <w:sz w:val="24"/>
-          <w:szCs w:val="24"/>
-        </w:rPr>
-        <w:t xml:space="preserve">s </w:t>
-      </w:r>
-      <w:r>
-        <w:rPr>
-          <w:rFonts w:ascii="Helvetica Neue" w:hAnsi="Helvetica Neue"/>
-          <w:sz w:val="24"/>
-          <w:szCs w:val="24"/>
-        </w:rPr>
-        <w:t>G</w:t>
-      </w:r>
-      <w:r>
-        <w:rPr>
-          <w:rFonts w:ascii="Helvetica Neue" w:hAnsi="Helvetica Neue"/>
-          <w:sz w:val="24"/>
-          <w:szCs w:val="24"/>
-        </w:rPr>
-        <w:t xml:space="preserve">reatest </w:t>
-      </w:r>
+        <w:t>Rule Based System</w:t>
+      </w:r>
+    </w:p>
+    <w:p>
+      <w:pPr>
+        <w:rPr>
+          <w:rFonts w:ascii="Helvetica Neue" w:hAnsi="Helvetica Neue"/>
+          <w:sz w:val="24"/>
+          <w:szCs w:val="24"/>
+        </w:rPr>
+      </w:pPr>
+      <w:r>
+        <w:rPr>
+          <w:rFonts w:ascii="Helvetica Neue" w:hAnsi="Helvetica Neue"/>
+          <w:sz w:val="24"/>
+          <w:szCs w:val="24"/>
+        </w:rPr>
+        <w:t>O Rules and rule - rewritten code</w:t>
+      </w:r>
+    </w:p>
+    <w:p>
+      <w:pPr>
+        <w:pStyle w:val="Heading1"/>
+      </w:pPr>
+      <w:r>
+        <w:t>Behavioural Tree</w:t>
+      </w:r>
+    </w:p>
+    <w:p>
+      <w:r>
+        <w:t>R BT FOLDER – rewritten code</w:t>
+      </w:r>
+      <w:r>
+        <w:br/>
+        <w:t>R Created actions which can be used in sequence</w:t>
+      </w:r>
+    </w:p>
+    <w:p/>
+    <w:p>
+      <w:pPr>
+        <w:pStyle w:val="Heading1"/>
+      </w:pPr>
+      <w:r>
+        <w:t>RGLM Tank</w:t>
+      </w:r>
+    </w:p>
+    <w:p>
+      <w:pPr>
+        <w:rPr>
+          <w:rFonts w:ascii="Helvetica Neue" w:hAnsi="Helvetica Neue"/>
+          <w:sz w:val="24"/>
+          <w:szCs w:val="24"/>
+        </w:rPr>
+      </w:pPr>
+      <w:r>
+        <w:rPr>
+          <w:rFonts w:ascii="Helvetica Neue" w:hAnsi="Helvetica Neue"/>
+          <w:sz w:val="24"/>
+          <w:szCs w:val="24"/>
+        </w:rPr>
+        <w:t xml:space="preserve">Oskar was mainly responsible for inspiring the rest of the group on the tank design when he made the new texture in surface painter. It underwent some changes </w:t>
+      </w:r>
+      <w:r>
+        <w:rPr>
+          <w:rFonts w:ascii="Helvetica Neue" w:hAnsi="Helvetica Neue"/>
+          <w:sz w:val="24"/>
+          <w:szCs w:val="24"/>
+        </w:rPr>
+        <w:t>but</w:t>
+      </w:r>
+      <w:r>
+        <w:rPr>
+          <w:rFonts w:ascii="Helvetica Neue" w:hAnsi="Helvetica Neue"/>
+          <w:sz w:val="24"/>
+          <w:szCs w:val="24"/>
+        </w:rPr>
+        <w:t xml:space="preserve"> the</w:t>
+      </w:r>
+      <w:r>
+        <w:rPr>
+          <w:rFonts w:ascii="Helvetica Neue" w:hAnsi="Helvetica Neue"/>
+          <w:sz w:val="24"/>
+          <w:szCs w:val="24"/>
+        </w:rPr>
+        <w:t xml:space="preserve"> main idea that the group wanted was to see a Russian themed tank so</w:t>
+      </w:r>
+      <w:r>
+        <w:rPr>
+          <w:rFonts w:ascii="Helvetica Neue" w:hAnsi="Helvetica Neue"/>
+          <w:sz w:val="24"/>
+          <w:szCs w:val="24"/>
+        </w:rPr>
+        <w:t xml:space="preserve"> that it would suit the group’s namesake, and then it was implemented in the RGLM tank.</w:t>
+      </w:r>
+    </w:p>
+    <w:p>
+      <w:pPr>
+        <w:rPr>
+          <w:rFonts w:ascii="Helvetica Neue" w:hAnsi="Helvetica Neue"/>
+          <w:sz w:val="24"/>
+          <w:szCs w:val="24"/>
+        </w:rPr>
+      </w:pPr>
+      <w:r>
+        <w:rPr>
+          <w:noProof/>
+        </w:rPr>
+        <w:lastRenderedPageBreak/>
+        <w:drawing>
+          <wp:inline distT="0" distB="0" distL="0" distR="0" wp14:anchorId="4532464C" wp14:editId="3DB724DC">
+            <wp:extent cx="5731510" cy="4023360"/>
+            <wp:effectExtent l="0" t="0" r="2540" b="0"/>
+            <wp:docPr id="10" name="Picture 10"/>
+            <wp:cNvGraphicFramePr>
+              <a:graphicFrameLocks xmlns:a="http://schemas.openxmlformats.org/drawingml/2006/main" noChangeAspect="1"/>
+            </wp:cNvGraphicFramePr>
+            <a:graphic xmlns:a="http://schemas.openxmlformats.org/drawingml/2006/main">
+              <a:graphicData uri="http://schemas.openxmlformats.org/drawingml/2006/picture">
+                <pic:pic xmlns:pic="http://schemas.openxmlformats.org/drawingml/2006/picture">
+                  <pic:nvPicPr>
+                    <pic:cNvPr id="0" name="Picture 1"/>
+                    <pic:cNvPicPr>
+                      <a:picLocks noChangeAspect="1" noChangeArrowheads="1"/>
+                    </pic:cNvPicPr>
+                  </pic:nvPicPr>
+                  <pic:blipFill>
+                    <a:blip r:embed="rId9" cstate="print">
+                      <a:extLst>
+                        <a:ext uri="{28A0092B-C50C-407E-A947-70E740481C1C}">
+                          <a14:useLocalDpi xmlns:a14="http://schemas.microsoft.com/office/drawing/2010/main" val="0"/>
+                        </a:ext>
+                      </a:extLst>
+                    </a:blip>
+                    <a:srcRect/>
+                    <a:stretch>
+                      <a:fillRect/>
+                    </a:stretch>
+                  </pic:blipFill>
+                  <pic:spPr bwMode="auto">
+                    <a:xfrm>
+                      <a:off x="0" y="0"/>
+                      <a:ext cx="5731510" cy="4023360"/>
+                    </a:xfrm>
+                    <a:prstGeom prst="rect">
+                      <a:avLst/>
+                    </a:prstGeom>
+                    <a:noFill/>
+                    <a:ln>
+                      <a:noFill/>
+                    </a:ln>
+                  </pic:spPr>
+                </pic:pic>
+              </a:graphicData>
+            </a:graphic>
+          </wp:inline>
+        </w:drawing>
+      </w:r>
+      <w:r>
+        <w:rPr>
+          <w:rFonts w:ascii="Helvetica Neue" w:hAnsi="Helvetica Neue"/>
+          <w:sz w:val="24"/>
+          <w:szCs w:val="24"/>
+        </w:rPr>
+        <w:t xml:space="preserve">All group members helped with the coding of this main AI tank. Oskar was in large part responsible for setting up the class and functions that will eventually be inherited and used by the group for the rest of the project. </w:t>
+      </w:r>
+      <w:r>
+        <w:rPr>
+          <w:rFonts w:ascii="Helvetica Neue" w:hAnsi="Helvetica Neue"/>
+          <w:sz w:val="24"/>
+          <w:szCs w:val="24"/>
+        </w:rPr>
+        <w:t xml:space="preserve">Many of the code that could not be modified used protected functions. This meant that these functions could not be accessed by other classes most of the time, so Oskar re-wrote and made </w:t>
+      </w:r>
+      <w:proofErr w:type="gramStart"/>
+      <w:r>
+        <w:rPr>
+          <w:rFonts w:ascii="Helvetica Neue" w:hAnsi="Helvetica Neue"/>
+          <w:sz w:val="24"/>
+          <w:szCs w:val="24"/>
+        </w:rPr>
+        <w:t>all of</w:t>
+      </w:r>
+      <w:proofErr w:type="gramEnd"/>
+      <w:r>
+        <w:rPr>
+          <w:rFonts w:ascii="Helvetica Neue" w:hAnsi="Helvetica Neue"/>
+          <w:sz w:val="24"/>
+          <w:szCs w:val="24"/>
+        </w:rPr>
+        <w:t xml:space="preserve"> the functions in the RGLM tank script</w:t>
+      </w:r>
+      <w:r>
+        <w:rPr>
+          <w:rFonts w:ascii="Helvetica Neue" w:hAnsi="Helvetica Neue"/>
+          <w:sz w:val="24"/>
+          <w:szCs w:val="24"/>
+        </w:rPr>
+        <w:t xml:space="preserve"> </w:t>
+      </w:r>
+      <w:r>
+        <w:rPr>
+          <w:rFonts w:ascii="Helvetica Neue" w:hAnsi="Helvetica Neue"/>
+          <w:sz w:val="24"/>
+          <w:szCs w:val="24"/>
+        </w:rPr>
+        <w:t>which enabled the rest of the group members to use them in their states without any issues. He produced a pdf document of these functions to further assist the group.</w:t>
+      </w:r>
+      <w:r>
+        <w:rPr>
+          <w:rFonts w:ascii="Helvetica Neue" w:hAnsi="Helvetica Neue"/>
+          <w:sz w:val="24"/>
+          <w:szCs w:val="24"/>
+        </w:rPr>
+        <w:t xml:space="preserve"> Oskar and Romans also created a function that rotated the tank by 360 degrees</w:t>
+      </w:r>
+      <w:r>
+        <w:rPr>
+          <w:rFonts w:ascii="Helvetica Neue" w:hAnsi="Helvetica Neue"/>
+          <w:sz w:val="24"/>
+          <w:szCs w:val="24"/>
+        </w:rPr>
+        <w:t>.</w:t>
+      </w:r>
+    </w:p>
+    <w:p>
+      <w:pPr>
+        <w:rPr>
+          <w:rFonts w:ascii="Helvetica Neue" w:hAnsi="Helvetica Neue"/>
+          <w:sz w:val="24"/>
+          <w:szCs w:val="24"/>
+        </w:rPr>
+      </w:pPr>
+    </w:p>
+    <w:p>
+      <w:pPr>
+        <w:pStyle w:val="Heading1"/>
+      </w:pPr>
+      <w:r>
+        <w:t>Individual AI Tanks</w:t>
+      </w:r>
+    </w:p>
+    <w:p>
+      <w:pPr>
+        <w:rPr>
+          <w:rFonts w:ascii="Helvetica Neue" w:hAnsi="Helvetica Neue"/>
+          <w:sz w:val="24"/>
+          <w:szCs w:val="24"/>
+        </w:rPr>
+      </w:pPr>
+      <w:r>
+        <w:rPr>
+          <w:rFonts w:ascii="Helvetica Neue" w:hAnsi="Helvetica Neue"/>
+          <w:sz w:val="24"/>
+          <w:szCs w:val="24"/>
+        </w:rPr>
+        <w:t>Members of the group created their own separate AI tanks with a set of predetermined flowcharts showcasing the different strategies.</w:t>
+      </w:r>
+      <w:r>
+        <w:rPr>
+          <w:rFonts w:ascii="Helvetica Neue" w:hAnsi="Helvetica Neue"/>
+          <w:sz w:val="24"/>
+          <w:szCs w:val="24"/>
+        </w:rPr>
+        <w:t xml:space="preserve"> We needed a set of AI tanks with different strategies to ensure that we can test to see how long each tank can survive in a survival setting. We used flowcharts</w:t>
+      </w:r>
+      <w:r>
+        <w:rPr>
+          <w:rFonts w:ascii="Helvetica Neue" w:hAnsi="Helvetica Neue"/>
+          <w:sz w:val="24"/>
+          <w:szCs w:val="24"/>
+        </w:rPr>
+        <w:t xml:space="preserve"> created with the </w:t>
+      </w:r>
+      <w:proofErr w:type="spellStart"/>
       <w:r>
         <w:rPr>
           <w:rFonts w:ascii="Helvetica Neue" w:hAnsi="Helvetica Neue"/>
@@ -384,786 +1534,63 @@
           <w:sz w:val="24"/>
           <w:szCs w:val="24"/>
         </w:rPr>
-        <w:t xml:space="preserve">ove </w:t>
-      </w:r>
-      <w:r>
-        <w:rPr>
-          <w:rFonts w:ascii="Helvetica Neue" w:hAnsi="Helvetica Neue"/>
-          <w:sz w:val="24"/>
-          <w:szCs w:val="24"/>
-        </w:rPr>
-        <w:t>M</w:t>
-      </w:r>
-      <w:r>
-        <w:rPr>
-          <w:rFonts w:ascii="Helvetica Neue" w:hAnsi="Helvetica Neue"/>
-          <w:sz w:val="24"/>
-          <w:szCs w:val="24"/>
-        </w:rPr>
-        <w:t>achine. Everyone enjoyed the idea of the tank being Russian, and so the name of the team was set. Next, we decided on roles for the group. As the two strongest C# coders in the group, Oskar and Romans were given the roles of lead programmers</w:t>
-      </w:r>
-      <w:r>
-        <w:rPr>
-          <w:rFonts w:ascii="Helvetica Neue" w:hAnsi="Helvetica Neue"/>
-          <w:sz w:val="24"/>
-          <w:szCs w:val="24"/>
-        </w:rPr>
-        <w:t xml:space="preserve"> with the rest of the group to assist them where necessary</w:t>
-      </w:r>
-      <w:r>
-        <w:rPr>
-          <w:rFonts w:ascii="Helvetica Neue" w:hAnsi="Helvetica Neue"/>
-          <w:sz w:val="24"/>
-          <w:szCs w:val="24"/>
-        </w:rPr>
-        <w:t xml:space="preserve">. Artur was given the role of tester and programmer helper. Jai was made the project manager to look over all the roles </w:t>
-      </w:r>
-      <w:r>
-        <w:rPr>
-          <w:rFonts w:ascii="Helvetica Neue" w:hAnsi="Helvetica Neue"/>
-          <w:sz w:val="24"/>
-          <w:szCs w:val="24"/>
-        </w:rPr>
-        <w:t>and</w:t>
-      </w:r>
-      <w:r>
-        <w:rPr>
-          <w:rFonts w:ascii="Helvetica Neue" w:hAnsi="Helvetica Neue"/>
-          <w:sz w:val="24"/>
-          <w:szCs w:val="24"/>
-        </w:rPr>
-        <w:t xml:space="preserve"> was given the duty of creating the documentation. Vinushan was</w:t>
-      </w:r>
-      <w:r>
-        <w:rPr>
-          <w:rFonts w:ascii="Helvetica Neue" w:hAnsi="Helvetica Neue"/>
-          <w:sz w:val="24"/>
-          <w:szCs w:val="24"/>
-        </w:rPr>
-        <w:t xml:space="preserve"> originally given the documentation role but</w:t>
-      </w:r>
-      <w:r>
-        <w:rPr>
-          <w:rFonts w:ascii="Helvetica Neue" w:hAnsi="Helvetica Neue"/>
-          <w:sz w:val="24"/>
-          <w:szCs w:val="24"/>
-        </w:rPr>
-        <w:t xml:space="preserve"> after Jai was given the task, Vinushan began</w:t>
-      </w:r>
-      <w:r>
-        <w:rPr>
-          <w:rFonts w:ascii="Helvetica Neue" w:hAnsi="Helvetica Neue"/>
-          <w:sz w:val="24"/>
-          <w:szCs w:val="24"/>
-        </w:rPr>
-        <w:t xml:space="preserve"> </w:t>
-      </w:r>
-      <w:r>
-        <w:rPr>
-          <w:rFonts w:ascii="Helvetica Neue" w:hAnsi="Helvetica Neue"/>
-          <w:sz w:val="24"/>
-          <w:szCs w:val="24"/>
-        </w:rPr>
-        <w:t>focusing on strategy for the tank.</w:t>
-      </w:r>
-      <w:r>
-        <w:rPr>
-          <w:rFonts w:ascii="Helvetica Neue" w:hAnsi="Helvetica Neue"/>
-          <w:sz w:val="24"/>
-          <w:szCs w:val="24"/>
-        </w:rPr>
-        <w:t xml:space="preserve"> He </w:t>
-      </w:r>
-      <w:r>
-        <w:rPr>
-          <w:rFonts w:ascii="Helvetica Neue" w:hAnsi="Helvetica Neue"/>
-          <w:sz w:val="24"/>
-          <w:szCs w:val="24"/>
-        </w:rPr>
-        <w:t>was also</w:t>
-      </w:r>
-      <w:r>
-        <w:rPr>
-          <w:rFonts w:ascii="Helvetica Neue" w:hAnsi="Helvetica Neue"/>
-          <w:sz w:val="24"/>
-          <w:szCs w:val="24"/>
-        </w:rPr>
-        <w:t xml:space="preserve"> taking down minutes for our meeting</w:t>
-      </w:r>
-      <w:r>
-        <w:rPr>
-          <w:rFonts w:ascii="Helvetica Neue" w:hAnsi="Helvetica Neue"/>
-          <w:sz w:val="24"/>
-          <w:szCs w:val="24"/>
-        </w:rPr>
-        <w:t xml:space="preserve"> and after the project had been completed, Vinushan once again took over the role of documentation to finish the remainder that could not be completed by Jai due to unforeseen circumstances.</w:t>
-      </w:r>
-      <w:r>
-        <w:rPr>
-          <w:rFonts w:ascii="Helvetica Neue" w:hAnsi="Helvetica Neue"/>
-          <w:sz w:val="24"/>
-          <w:szCs w:val="24"/>
-        </w:rPr>
-        <w:t xml:space="preserve"> With the roles sorted, we started by creating the repository and allowing all of us to publish to it. Next, we set up the first couple of to</w:t>
-      </w:r>
-      <w:r>
-        <w:rPr>
-          <w:rFonts w:ascii="Helvetica Neue" w:hAnsi="Helvetica Neue"/>
-          <w:sz w:val="24"/>
-          <w:szCs w:val="24"/>
-        </w:rPr>
-        <w:t>-</w:t>
-      </w:r>
-      <w:r>
-        <w:rPr>
-          <w:rFonts w:ascii="Helvetica Neue" w:hAnsi="Helvetica Neue"/>
-          <w:sz w:val="24"/>
-          <w:szCs w:val="24"/>
-        </w:rPr>
-        <w:t xml:space="preserve">dos </w:t>
-      </w:r>
-      <w:r>
-        <w:rPr>
-          <w:rFonts w:ascii="Helvetica Neue" w:hAnsi="Helvetica Neue"/>
-          <w:sz w:val="24"/>
-          <w:szCs w:val="24"/>
-        </w:rPr>
-        <w:t>on</w:t>
-      </w:r>
-      <w:r>
-        <w:rPr>
-          <w:rFonts w:ascii="Helvetica Neue" w:hAnsi="Helvetica Neue"/>
-          <w:sz w:val="24"/>
-          <w:szCs w:val="24"/>
-        </w:rPr>
-        <w:t xml:space="preserve"> the Trello page and assigned everyone to watch all the lecture. We also decided then that a group meeting should be held roughly </w:t>
-      </w:r>
-      <w:r>
-        <w:rPr>
-          <w:rFonts w:ascii="Helvetica Neue" w:hAnsi="Helvetica Neue"/>
-          <w:sz w:val="24"/>
-          <w:szCs w:val="24"/>
-        </w:rPr>
-        <w:t>bi</w:t>
-      </w:r>
-      <w:r>
-        <w:rPr>
-          <w:rFonts w:ascii="Helvetica Neue" w:hAnsi="Helvetica Neue"/>
-          <w:sz w:val="24"/>
-          <w:szCs w:val="24"/>
-        </w:rPr>
-        <w:t>weekly with more meetings closer to the deadline. We also gave ourselves an early deadline so that if any problems were to arise, we would have time to solve them.</w:t>
-      </w:r>
-    </w:p>
-    <w:p>
-      <w:pPr>
-        <w:rPr>
-          <w:rFonts w:ascii="Helvetica Neue" w:hAnsi="Helvetica Neue"/>
-          <w:sz w:val="24"/>
-          <w:szCs w:val="24"/>
-        </w:rPr>
-      </w:pPr>
-    </w:p>
-    <w:p>
-      <w:pPr>
-        <w:rPr>
-          <w:rFonts w:ascii="Helvetica Neue" w:hAnsi="Helvetica Neue"/>
-          <w:sz w:val="24"/>
-          <w:szCs w:val="24"/>
-        </w:rPr>
-      </w:pPr>
-      <w:r>
-        <w:rPr>
-          <w:rFonts w:ascii="Helvetica Neue" w:hAnsi="Helvetica Neue"/>
-          <w:sz w:val="24"/>
-          <w:szCs w:val="24"/>
-        </w:rPr>
-        <w:t xml:space="preserve">In addition, we decided to incorporate the extreme programming methodology with a few changes, notably the frequency of meetings. As mentioned before, we decided on holding biweekly meetings with increasingly closer meetings towards the deadline. While we did not have daily meetings throughout the whole project, the group still caught up and kept everyone apprised of their situation with the project on the Discord server text channels. It was also suggested that Romans and Oskar </w:t>
-      </w:r>
-      <w:r>
-        <w:rPr>
-          <w:rFonts w:ascii="Helvetica Neue" w:hAnsi="Helvetica Neue"/>
-          <w:sz w:val="24"/>
-          <w:szCs w:val="24"/>
+        <w:t>ucidchart</w:t>
+      </w:r>
+      <w:proofErr w:type="spellEnd"/>
+      <w:r>
+        <w:rPr>
+          <w:rFonts w:ascii="Helvetica Neue" w:hAnsi="Helvetica Neue"/>
+          <w:sz w:val="24"/>
+          <w:szCs w:val="24"/>
+        </w:rPr>
+        <w:t xml:space="preserve"> tool online</w:t>
+      </w:r>
+      <w:r>
+        <w:rPr>
+          <w:rFonts w:ascii="Helvetica Neue" w:hAnsi="Helvetica Neue"/>
+          <w:sz w:val="24"/>
+          <w:szCs w:val="24"/>
+        </w:rPr>
+        <w:t xml:space="preserve"> to illustrate </w:t>
+      </w:r>
+      <w:r>
+        <w:rPr>
+          <w:rFonts w:ascii="Helvetica Neue" w:hAnsi="Helvetica Neue"/>
+          <w:sz w:val="24"/>
+          <w:szCs w:val="24"/>
+        </w:rPr>
+        <w:t>the AI</w:t>
+      </w:r>
+      <w:r>
+        <w:rPr>
+          <w:rFonts w:ascii="Helvetica Neue" w:hAnsi="Helvetica Neue"/>
+          <w:sz w:val="24"/>
+          <w:szCs w:val="24"/>
+        </w:rPr>
+        <w:t xml:space="preserve"> strateg</w:t>
+      </w:r>
+      <w:r>
+        <w:rPr>
+          <w:rFonts w:ascii="Helvetica Neue" w:hAnsi="Helvetica Neue"/>
+          <w:sz w:val="24"/>
+          <w:szCs w:val="24"/>
+        </w:rPr>
+        <w:t>ies.</w:t>
+      </w:r>
+    </w:p>
+    <w:p>
+      <w:pPr>
+        <w:rPr>
+          <w:rFonts w:ascii="Helvetica Neue" w:hAnsi="Helvetica Neue"/>
+          <w:sz w:val="24"/>
+          <w:szCs w:val="24"/>
+        </w:rPr>
+      </w:pPr>
+      <w:r>
+        <w:rPr>
+          <w:noProof/>
         </w:rPr>
         <w:lastRenderedPageBreak/>
-        <w:t>would engage in pair programming. Before we came to a decision about the methodology, the group also explored options such as the Kanban programming standard but ultimately concluded that extreme programming is the best way forward.</w:t>
-      </w:r>
-    </w:p>
-    <w:p>
-      <w:pPr>
-        <w:rPr>
-          <w:rFonts w:ascii="Helvetica Neue" w:hAnsi="Helvetica Neue"/>
-          <w:sz w:val="24"/>
-          <w:szCs w:val="24"/>
-        </w:rPr>
-      </w:pPr>
-      <w:r>
-        <w:rPr>
-          <w:rFonts w:ascii="Helvetica Neue" w:hAnsi="Helvetica Neue"/>
-          <w:sz w:val="24"/>
-          <w:szCs w:val="24"/>
-        </w:rPr>
-        <w:t xml:space="preserve">Future meetings were organised in large part by Jai as the group leader, and this included setting the agenda for the group to give a </w:t>
-      </w:r>
-      <w:r>
-        <w:rPr>
-          <w:rFonts w:ascii="Helvetica Neue" w:hAnsi="Helvetica Neue"/>
-          <w:sz w:val="24"/>
-          <w:szCs w:val="24"/>
-        </w:rPr>
-        <w:t>progress update on each of their respective roles.</w:t>
-      </w:r>
-    </w:p>
-    <w:p>
-      <w:pPr>
-        <w:rPr>
-          <w:rFonts w:ascii="Helvetica Neue" w:hAnsi="Helvetica Neue"/>
-          <w:sz w:val="24"/>
-          <w:szCs w:val="24"/>
-        </w:rPr>
-      </w:pPr>
-    </w:p>
-    <w:p>
-      <w:pPr>
-        <w:pStyle w:val="Heading1"/>
-      </w:pPr>
-      <w:r>
-        <w:t>State Machine</w:t>
-      </w:r>
-    </w:p>
-    <w:p>
-      <w:pPr>
-        <w:rPr>
-          <w:rFonts w:ascii="Helvetica Neue" w:hAnsi="Helvetica Neue"/>
-          <w:sz w:val="24"/>
-          <w:szCs w:val="24"/>
-        </w:rPr>
-      </w:pPr>
-      <w:r>
-        <w:rPr>
-          <w:rFonts w:ascii="Helvetica Neue" w:hAnsi="Helvetica Neue"/>
-          <w:sz w:val="24"/>
-          <w:szCs w:val="24"/>
-        </w:rPr>
-        <w:t>Once the lecture was release</w:t>
-      </w:r>
-      <w:r>
-        <w:rPr>
-          <w:rFonts w:ascii="Helvetica Neue" w:hAnsi="Helvetica Neue"/>
-          <w:sz w:val="24"/>
-          <w:szCs w:val="24"/>
-        </w:rPr>
-        <w:t>d</w:t>
-      </w:r>
-      <w:r>
-        <w:rPr>
-          <w:rFonts w:ascii="Helvetica Neue" w:hAnsi="Helvetica Neue"/>
-          <w:sz w:val="24"/>
-          <w:szCs w:val="24"/>
-        </w:rPr>
-        <w:t xml:space="preserve"> and everyone had had their lab session on finite state machines, we had a meeting to start to implement this in our AI. We first planned multiple strategies</w:t>
-      </w:r>
-      <w:r>
-        <w:rPr>
-          <w:rFonts w:ascii="Helvetica Neue" w:hAnsi="Helvetica Neue"/>
-          <w:sz w:val="24"/>
-          <w:szCs w:val="24"/>
-        </w:rPr>
-        <w:t>.</w:t>
-      </w:r>
-    </w:p>
-    <w:p>
-      <w:pPr>
-        <w:rPr>
-          <w:rFonts w:ascii="Helvetica Neue" w:hAnsi="Helvetica Neue"/>
-          <w:sz w:val="24"/>
-          <w:szCs w:val="24"/>
-        </w:rPr>
-      </w:pPr>
-      <w:r>
-        <w:rPr>
-          <w:rFonts w:ascii="Helvetica Neue" w:hAnsi="Helvetica Neue"/>
-          <w:sz w:val="24"/>
-          <w:szCs w:val="24"/>
-        </w:rPr>
-        <w:t>*</w:t>
-      </w:r>
-      <w:r>
-        <w:rPr>
-          <w:rFonts w:ascii="Helvetica Neue" w:hAnsi="Helvetica Neue"/>
-          <w:sz w:val="24"/>
-          <w:szCs w:val="24"/>
-        </w:rPr>
-        <w:t>[PICTURES OF REJECTED FLOW CHARTS]</w:t>
-      </w:r>
-    </w:p>
-    <w:p>
-      <w:pPr>
-        <w:rPr>
-          <w:rFonts w:ascii="Helvetica Neue" w:hAnsi="Helvetica Neue"/>
-          <w:sz w:val="24"/>
-          <w:szCs w:val="24"/>
-        </w:rPr>
-      </w:pPr>
-      <w:r>
-        <w:rPr>
-          <w:rFonts w:ascii="Helvetica Neue" w:hAnsi="Helvetica Neue"/>
-          <w:sz w:val="24"/>
-          <w:szCs w:val="24"/>
-        </w:rPr>
-        <w:t>*</w:t>
-      </w:r>
-      <w:r>
-        <w:rPr>
-          <w:rFonts w:ascii="Helvetica Neue" w:hAnsi="Helvetica Neue"/>
-          <w:sz w:val="24"/>
-          <w:szCs w:val="24"/>
-        </w:rPr>
-        <w:t>[PICTURE OF FINAL FLOW CHART]</w:t>
-      </w:r>
-    </w:p>
-    <w:p>
-      <w:pPr>
-        <w:rPr>
-          <w:rFonts w:ascii="Helvetica Neue" w:hAnsi="Helvetica Neue"/>
-          <w:sz w:val="24"/>
-          <w:szCs w:val="24"/>
-        </w:rPr>
-      </w:pPr>
-      <w:r>
-        <w:rPr>
-          <w:rFonts w:ascii="Helvetica Neue" w:hAnsi="Helvetica Neue"/>
-          <w:sz w:val="24"/>
-          <w:szCs w:val="24"/>
-        </w:rPr>
-        <w:t xml:space="preserve">This final </w:t>
-      </w:r>
-      <w:r>
-        <w:rPr>
-          <w:rFonts w:ascii="Helvetica Neue" w:hAnsi="Helvetica Neue"/>
-          <w:sz w:val="24"/>
-          <w:szCs w:val="24"/>
-        </w:rPr>
-        <w:t>flow diagram is one we as a group decided was the best for our strategy for our tank. This allowed us to see the number of states we would need and how to implement them</w:t>
-      </w:r>
-      <w:r>
-        <w:rPr>
-          <w:rFonts w:ascii="Helvetica Neue" w:hAnsi="Helvetica Neue"/>
-          <w:sz w:val="24"/>
-          <w:szCs w:val="24"/>
-        </w:rPr>
-        <w:t xml:space="preserve"> as well as think about how to implement the rest of the diagram as code.</w:t>
-      </w:r>
-    </w:p>
-    <w:p>
-      <w:pPr>
-        <w:rPr>
-          <w:rFonts w:ascii="Helvetica Neue" w:hAnsi="Helvetica Neue"/>
-          <w:sz w:val="24"/>
-          <w:szCs w:val="24"/>
-        </w:rPr>
-      </w:pPr>
-      <w:r>
-        <w:rPr>
-          <w:rFonts w:ascii="Helvetica Neue" w:hAnsi="Helvetica Neue"/>
-          <w:sz w:val="24"/>
-          <w:szCs w:val="24"/>
-        </w:rPr>
-        <w:t xml:space="preserve">Oskar took lead on this creating most of the code for the state machine. The first was the virtual base class BaseState. This class has 3 functions that all abstract and would be overridden in classes that inherited from the class. Next, the StateMachine.cs script was written. </w:t>
-      </w:r>
-      <w:r>
-        <w:rPr>
-          <w:rFonts w:ascii="Helvetica Neue" w:hAnsi="Helvetica Neue"/>
-          <w:sz w:val="24"/>
-          <w:szCs w:val="24"/>
-        </w:rPr>
-        <w:t>The state machine can take all the states that are created and adds them to an internal private dictionary to be looked up when called. It can set the state of the tank, get the state the tank is in, and change the state of the tank.</w:t>
-      </w:r>
-    </w:p>
-    <w:p>
-      <w:pPr>
-        <w:rPr>
-          <w:rFonts w:ascii="Helvetica Neue" w:hAnsi="Helvetica Neue"/>
-          <w:sz w:val="24"/>
-          <w:szCs w:val="24"/>
-        </w:rPr>
-      </w:pPr>
-    </w:p>
-    <w:p>
-      <w:pPr>
-        <w:pStyle w:val="Heading1"/>
-      </w:pPr>
-      <w:r>
-        <w:t>Rule Based System</w:t>
-      </w:r>
-    </w:p>
-    <w:p>
-      <w:pPr>
-        <w:rPr>
-          <w:rFonts w:ascii="Helvetica Neue" w:hAnsi="Helvetica Neue"/>
-          <w:sz w:val="24"/>
-          <w:szCs w:val="24"/>
-        </w:rPr>
-      </w:pPr>
-      <w:r>
-        <w:rPr>
-          <w:rFonts w:ascii="Helvetica Neue" w:hAnsi="Helvetica Neue"/>
-          <w:sz w:val="24"/>
-          <w:szCs w:val="24"/>
-        </w:rPr>
-        <w:t>*</w:t>
-      </w:r>
-      <w:r>
-        <w:rPr>
-          <w:rFonts w:ascii="Helvetica Neue" w:hAnsi="Helvetica Neue"/>
-          <w:sz w:val="24"/>
-          <w:szCs w:val="24"/>
-        </w:rPr>
-        <w:t>Oskar</w:t>
-      </w:r>
-      <w:r>
-        <w:rPr>
-          <w:rFonts w:ascii="Helvetica Neue" w:hAnsi="Helvetica Neue"/>
-          <w:sz w:val="24"/>
-          <w:szCs w:val="24"/>
-        </w:rPr>
-        <w:t xml:space="preserve"> also took the lead on</w:t>
-      </w:r>
-      <w:r>
-        <w:rPr>
-          <w:rFonts w:ascii="Helvetica Neue" w:hAnsi="Helvetica Neue"/>
-          <w:sz w:val="24"/>
-          <w:szCs w:val="24"/>
-        </w:rPr>
-        <w:t xml:space="preserve"> implement</w:t>
-      </w:r>
-      <w:r>
-        <w:rPr>
-          <w:rFonts w:ascii="Helvetica Neue" w:hAnsi="Helvetica Neue"/>
-          <w:sz w:val="24"/>
-          <w:szCs w:val="24"/>
-        </w:rPr>
-        <w:t>ing</w:t>
-      </w:r>
-      <w:r>
-        <w:rPr>
-          <w:rFonts w:ascii="Helvetica Neue" w:hAnsi="Helvetica Neue"/>
-          <w:sz w:val="24"/>
-          <w:szCs w:val="24"/>
-        </w:rPr>
-        <w:t xml:space="preserve"> Rule Based System.</w:t>
-      </w:r>
-    </w:p>
-    <w:p>
-      <w:pPr>
-        <w:rPr>
-          <w:rFonts w:ascii="Helvetica Neue" w:hAnsi="Helvetica Neue"/>
-          <w:sz w:val="24"/>
-          <w:szCs w:val="24"/>
-        </w:rPr>
-      </w:pPr>
-    </w:p>
-    <w:p>
-      <w:pPr>
-        <w:pStyle w:val="Heading1"/>
-      </w:pPr>
-      <w:r>
-        <w:t>RGLM Tank</w:t>
-      </w:r>
-    </w:p>
-    <w:p>
-      <w:pPr>
-        <w:rPr>
-          <w:rFonts w:ascii="Helvetica Neue" w:hAnsi="Helvetica Neue"/>
-          <w:sz w:val="24"/>
-          <w:szCs w:val="24"/>
-        </w:rPr>
-      </w:pPr>
-      <w:r>
-        <w:rPr>
-          <w:rFonts w:ascii="Helvetica Neue" w:hAnsi="Helvetica Neue"/>
-          <w:sz w:val="24"/>
-          <w:szCs w:val="24"/>
-        </w:rPr>
-        <w:t xml:space="preserve">Oskar was mainly responsible for inspiring the rest of the group on the tank design when he made the new texture in surface painter. It underwent some changes </w:t>
-      </w:r>
-      <w:r>
-        <w:rPr>
-          <w:rFonts w:ascii="Helvetica Neue" w:hAnsi="Helvetica Neue"/>
-          <w:sz w:val="24"/>
-          <w:szCs w:val="24"/>
-        </w:rPr>
-        <w:t>but</w:t>
-      </w:r>
-      <w:r>
-        <w:rPr>
-          <w:rFonts w:ascii="Helvetica Neue" w:hAnsi="Helvetica Neue"/>
-          <w:sz w:val="24"/>
-          <w:szCs w:val="24"/>
-        </w:rPr>
-        <w:t xml:space="preserve"> the</w:t>
-      </w:r>
-      <w:r>
-        <w:rPr>
-          <w:rFonts w:ascii="Helvetica Neue" w:hAnsi="Helvetica Neue"/>
-          <w:sz w:val="24"/>
-          <w:szCs w:val="24"/>
-        </w:rPr>
-        <w:t xml:space="preserve"> main idea that the group wanted was to see a Russian themed tank so</w:t>
-      </w:r>
-      <w:r>
-        <w:rPr>
-          <w:rFonts w:ascii="Helvetica Neue" w:hAnsi="Helvetica Neue"/>
-          <w:sz w:val="24"/>
-          <w:szCs w:val="24"/>
-        </w:rPr>
-        <w:t xml:space="preserve"> that it would suit the group’s namesake, and then it was implemented in the RGLM tank.</w:t>
-      </w:r>
-    </w:p>
-    <w:p>
-      <w:pPr>
-        <w:rPr>
-          <w:rFonts w:ascii="Helvetica Neue" w:hAnsi="Helvetica Neue"/>
-          <w:sz w:val="24"/>
-          <w:szCs w:val="24"/>
-        </w:rPr>
-      </w:pPr>
-      <w:r>
-        <w:rPr>
-          <w:rFonts w:ascii="Helvetica Neue" w:hAnsi="Helvetica Neue"/>
-          <w:sz w:val="24"/>
-          <w:szCs w:val="24"/>
-        </w:rPr>
-        <w:t>*</w:t>
-      </w:r>
-      <w:r>
-        <w:rPr>
-          <w:rFonts w:ascii="Helvetica Neue" w:hAnsi="Helvetica Neue"/>
-          <w:sz w:val="24"/>
-          <w:szCs w:val="24"/>
-        </w:rPr>
-        <w:t>[PICTURES OF REJECTED DESIG</w:t>
-      </w:r>
-      <w:r>
-        <w:rPr>
-          <w:rFonts w:ascii="Helvetica Neue" w:hAnsi="Helvetica Neue"/>
-          <w:sz w:val="24"/>
-          <w:szCs w:val="24"/>
-        </w:rPr>
-        <w:t>NS</w:t>
-      </w:r>
-      <w:r>
-        <w:rPr>
-          <w:rFonts w:ascii="Helvetica Neue" w:hAnsi="Helvetica Neue"/>
-          <w:sz w:val="24"/>
-          <w:szCs w:val="24"/>
-        </w:rPr>
-        <w:t>]</w:t>
-      </w:r>
-    </w:p>
-    <w:p>
-      <w:pPr>
-        <w:rPr>
-          <w:rFonts w:ascii="Helvetica Neue" w:hAnsi="Helvetica Neue"/>
-          <w:sz w:val="24"/>
-          <w:szCs w:val="24"/>
-        </w:rPr>
-      </w:pPr>
-      <w:r>
-        <w:rPr>
-          <w:rFonts w:ascii="Helvetica Neue" w:hAnsi="Helvetica Neue"/>
-          <w:sz w:val="24"/>
-          <w:szCs w:val="24"/>
-        </w:rPr>
-        <w:t>*</w:t>
-      </w:r>
-      <w:r>
-        <w:rPr>
-          <w:rFonts w:ascii="Helvetica Neue" w:hAnsi="Helvetica Neue"/>
-          <w:sz w:val="24"/>
-          <w:szCs w:val="24"/>
-        </w:rPr>
-        <w:t>[PICTURES OF FINAL DESIGN]</w:t>
-      </w:r>
-    </w:p>
-    <w:p>
-      <w:pPr>
-        <w:rPr>
-          <w:rFonts w:ascii="Helvetica Neue" w:hAnsi="Helvetica Neue"/>
-          <w:sz w:val="24"/>
-          <w:szCs w:val="24"/>
-        </w:rPr>
-      </w:pPr>
-    </w:p>
-    <w:p>
-      <w:pPr>
-        <w:rPr>
-          <w:rFonts w:ascii="Helvetica Neue" w:hAnsi="Helvetica Neue"/>
-          <w:sz w:val="24"/>
-          <w:szCs w:val="24"/>
-        </w:rPr>
-      </w:pPr>
-      <w:r>
-        <w:rPr>
-          <w:rFonts w:ascii="Helvetica Neue" w:hAnsi="Helvetica Neue"/>
-          <w:sz w:val="24"/>
-          <w:szCs w:val="24"/>
-        </w:rPr>
-        <w:lastRenderedPageBreak/>
-        <w:t xml:space="preserve">All group members helped with the coding of this main AI tank. Oskar was in large part responsible for setting up the class and functions that will eventually be inherited and used by the group for the rest of the project. </w:t>
-      </w:r>
-      <w:r>
-        <w:rPr>
-          <w:rFonts w:ascii="Helvetica Neue" w:hAnsi="Helvetica Neue"/>
-          <w:sz w:val="24"/>
-          <w:szCs w:val="24"/>
-        </w:rPr>
-        <w:t>Many of the code that could not be modified used protected functions. This meant that these functions could not be accessed by other classes most of the time, so Oskar re-wrote and made all of the functions in the RGLM tank script</w:t>
-      </w:r>
-      <w:r>
-        <w:rPr>
-          <w:rFonts w:ascii="Helvetica Neue" w:hAnsi="Helvetica Neue"/>
-          <w:sz w:val="24"/>
-          <w:szCs w:val="24"/>
-        </w:rPr>
-        <w:t xml:space="preserve"> </w:t>
-      </w:r>
-      <w:r>
-        <w:rPr>
-          <w:rFonts w:ascii="Helvetica Neue" w:hAnsi="Helvetica Neue"/>
-          <w:sz w:val="24"/>
-          <w:szCs w:val="24"/>
-        </w:rPr>
-        <w:t>which enabled the rest of the group members to use them in their states without any issues. He produced a pdf document of these functions to further assist the group.</w:t>
-      </w:r>
-      <w:r>
-        <w:rPr>
-          <w:rFonts w:ascii="Helvetica Neue" w:hAnsi="Helvetica Neue"/>
-          <w:sz w:val="24"/>
-          <w:szCs w:val="24"/>
-        </w:rPr>
-        <w:t xml:space="preserve"> Oskar and Romans also created a function that rotated the tank by 360 degrees</w:t>
-      </w:r>
-      <w:r>
-        <w:rPr>
-          <w:rFonts w:ascii="Helvetica Neue" w:hAnsi="Helvetica Neue"/>
-          <w:sz w:val="24"/>
-          <w:szCs w:val="24"/>
-        </w:rPr>
-        <w:t>.</w:t>
-      </w:r>
-    </w:p>
-    <w:p>
-      <w:pPr>
-        <w:rPr>
-          <w:rFonts w:ascii="Helvetica Neue" w:hAnsi="Helvetica Neue"/>
-          <w:sz w:val="24"/>
-          <w:szCs w:val="24"/>
-        </w:rPr>
-      </w:pPr>
-    </w:p>
-    <w:p>
-      <w:pPr>
-        <w:pStyle w:val="Heading1"/>
-      </w:pPr>
-      <w:r>
-        <w:t>Individual AI Tanks</w:t>
-      </w:r>
-    </w:p>
-    <w:p>
-      <w:pPr>
-        <w:rPr>
-          <w:rFonts w:ascii="Helvetica Neue" w:hAnsi="Helvetica Neue"/>
-          <w:sz w:val="24"/>
-          <w:szCs w:val="24"/>
-        </w:rPr>
-      </w:pPr>
-      <w:r>
-        <w:rPr>
-          <w:rFonts w:ascii="Helvetica Neue" w:hAnsi="Helvetica Neue"/>
-          <w:sz w:val="24"/>
-          <w:szCs w:val="24"/>
-        </w:rPr>
-        <w:t>Members of the group created their own separate AI tanks with a set of predetermined flowcharts showcasing the different strategies.</w:t>
-      </w:r>
-      <w:r>
-        <w:rPr>
-          <w:rFonts w:ascii="Helvetica Neue" w:hAnsi="Helvetica Neue"/>
-          <w:sz w:val="24"/>
-          <w:szCs w:val="24"/>
-        </w:rPr>
-        <w:t xml:space="preserve"> We needed a set of AI tanks with different strategies to ensure that we can test to see how long each tank can survive in a survival setting. We used flowcharts</w:t>
-      </w:r>
-      <w:r>
-        <w:rPr>
-          <w:rFonts w:ascii="Helvetica Neue" w:hAnsi="Helvetica Neue"/>
-          <w:sz w:val="24"/>
-          <w:szCs w:val="24"/>
-        </w:rPr>
-        <w:t xml:space="preserve"> created with the </w:t>
-      </w:r>
-      <w:r>
-        <w:rPr>
-          <w:rFonts w:ascii="Helvetica Neue" w:hAnsi="Helvetica Neue"/>
-          <w:sz w:val="24"/>
-          <w:szCs w:val="24"/>
-        </w:rPr>
-        <w:t>L</w:t>
-      </w:r>
-      <w:r>
-        <w:rPr>
-          <w:rFonts w:ascii="Helvetica Neue" w:hAnsi="Helvetica Neue"/>
-          <w:sz w:val="24"/>
-          <w:szCs w:val="24"/>
-        </w:rPr>
-        <w:t>ucidchart tool online</w:t>
-      </w:r>
-      <w:r>
-        <w:rPr>
-          <w:rFonts w:ascii="Helvetica Neue" w:hAnsi="Helvetica Neue"/>
-          <w:sz w:val="24"/>
-          <w:szCs w:val="24"/>
-        </w:rPr>
-        <w:t xml:space="preserve"> to illustrate </w:t>
-      </w:r>
-      <w:r>
-        <w:rPr>
-          <w:rFonts w:ascii="Helvetica Neue" w:hAnsi="Helvetica Neue"/>
-          <w:sz w:val="24"/>
-          <w:szCs w:val="24"/>
-        </w:rPr>
-        <w:t>the AI</w:t>
-      </w:r>
-      <w:r>
-        <w:rPr>
-          <w:rFonts w:ascii="Helvetica Neue" w:hAnsi="Helvetica Neue"/>
-          <w:sz w:val="24"/>
-          <w:szCs w:val="24"/>
-        </w:rPr>
-        <w:t xml:space="preserve"> strateg</w:t>
-      </w:r>
-      <w:r>
-        <w:rPr>
-          <w:rFonts w:ascii="Helvetica Neue" w:hAnsi="Helvetica Neue"/>
-          <w:sz w:val="24"/>
-          <w:szCs w:val="24"/>
-        </w:rPr>
-        <w:t>ies.</w:t>
-      </w:r>
-    </w:p>
-    <w:p>
-      <w:pPr>
-        <w:rPr>
-          <w:rFonts w:ascii="Helvetica Neue" w:hAnsi="Helvetica Neue"/>
-          <w:sz w:val="24"/>
-          <w:szCs w:val="24"/>
-        </w:rPr>
-      </w:pPr>
-      <w:r>
-        <w:rPr>
-          <w:noProof/>
-        </w:rPr>
         <w:drawing>
           <wp:inline distT="0" distB="0" distL="0" distR="0" wp14:anchorId="5629B7DA" wp14:editId="2C7234C5">
             <wp:extent cx="5731510" cy="2701925"/>
@@ -1180,7 +1607,7 @@
                     <pic:cNvPicPr/>
                   </pic:nvPicPr>
                   <pic:blipFill rotWithShape="1">
-                    <a:blip r:embed="rId8"/>
+                    <a:blip r:embed="rId10"/>
                     <a:srcRect t="11539"/>
                     <a:stretch/>
                   </pic:blipFill>
@@ -1216,15 +1643,6 @@
           <w:szCs w:val="24"/>
         </w:rPr>
       </w:pPr>
-    </w:p>
-    <w:p>
-      <w:pPr>
-        <w:rPr>
-          <w:rFonts w:ascii="Helvetica Neue" w:hAnsi="Helvetica Neue"/>
-          <w:sz w:val="24"/>
-          <w:szCs w:val="24"/>
-        </w:rPr>
-      </w:pPr>
       <w:r>
         <w:rPr>
           <w:rFonts w:ascii="Helvetica Neue" w:hAnsi="Helvetica Neue"/>
@@ -1377,20 +1795,10 @@
         </w:rPr>
         <w:t>The primary goal of this AI is to maintain the resource levels and to flee as soon as one or more of the resource attributes are running low, which will increase the time at which this tank will stay alive in a survival setting.</w:t>
       </w:r>
-    </w:p>
-    <w:p>
-      <w:pPr>
-        <w:rPr>
-          <w:rFonts w:ascii="Helvetica Neue" w:hAnsi="Helvetica Neue"/>
-          <w:sz w:val="24"/>
-          <w:szCs w:val="24"/>
-        </w:rPr>
-      </w:pPr>
       <w:r>
         <w:rPr>
           <w:noProof/>
         </w:rPr>
-        <w:lastRenderedPageBreak/>
         <w:drawing>
           <wp:inline distT="0" distB="0" distL="0" distR="0" wp14:anchorId="0FF0ED9A" wp14:editId="4E81520A">
             <wp:extent cx="4867275" cy="3843119"/>
@@ -1407,7 +1815,7 @@
                     <pic:cNvPicPr/>
                   </pic:nvPicPr>
                   <pic:blipFill rotWithShape="1">
-                    <a:blip r:embed="rId9"/>
+                    <a:blip r:embed="rId11"/>
                     <a:srcRect l="15788" t="21205" r="31032"/>
                     <a:stretch/>
                   </pic:blipFill>
@@ -1443,13 +1851,24 @@
           <w:szCs w:val="24"/>
         </w:rPr>
       </w:pPr>
-      <w:r>
-        <w:rPr>
-          <w:rFonts w:ascii="Helvetica Neue" w:hAnsi="Helvetica Neue"/>
-          <w:sz w:val="24"/>
-          <w:szCs w:val="24"/>
-        </w:rPr>
-        <w:t>Vinushan initially created 3 strategies for</w:t>
+      <w:proofErr w:type="spellStart"/>
+      <w:r>
+        <w:rPr>
+          <w:rFonts w:ascii="Helvetica Neue" w:hAnsi="Helvetica Neue"/>
+          <w:sz w:val="24"/>
+          <w:szCs w:val="24"/>
+        </w:rPr>
+        <w:lastRenderedPageBreak/>
+        <w:t>Vinushan</w:t>
+      </w:r>
+      <w:proofErr w:type="spellEnd"/>
+      <w:r>
+        <w:rPr>
+          <w:rFonts w:ascii="Helvetica Neue" w:hAnsi="Helvetica Neue"/>
+          <w:sz w:val="24"/>
+          <w:szCs w:val="24"/>
+        </w:rPr>
+        <w:t xml:space="preserve"> initially created 3 strategies for</w:t>
       </w:r>
       <w:r>
         <w:rPr>
@@ -1552,7 +1971,7 @@
                     <pic:cNvPicPr/>
                   </pic:nvPicPr>
                   <pic:blipFill rotWithShape="1">
-                    <a:blip r:embed="rId10"/>
+                    <a:blip r:embed="rId12"/>
                     <a:srcRect l="12963" t="18399" r="31365"/>
                     <a:stretch/>
                   </pic:blipFill>
@@ -1588,15 +2007,6 @@
           <w:szCs w:val="24"/>
         </w:rPr>
       </w:pPr>
-    </w:p>
-    <w:p>
-      <w:pPr>
-        <w:rPr>
-          <w:rFonts w:ascii="Helvetica Neue" w:hAnsi="Helvetica Neue"/>
-          <w:sz w:val="24"/>
-          <w:szCs w:val="24"/>
-        </w:rPr>
-      </w:pPr>
       <w:r>
         <w:rPr>
           <w:rFonts w:ascii="Helvetica Neue" w:hAnsi="Helvetica Neue"/>
@@ -1611,7 +2021,25 @@
           <w:sz w:val="24"/>
           <w:szCs w:val="24"/>
         </w:rPr>
-        <w:t>it became clear that this strategy is too similar to Jai’s AI</w:t>
+        <w:t xml:space="preserve">it became clear that this strategy is too </w:t>
+      </w:r>
+      <w:proofErr w:type="gramStart"/>
+      <w:r>
+        <w:rPr>
+          <w:rFonts w:ascii="Helvetica Neue" w:hAnsi="Helvetica Neue"/>
+          <w:sz w:val="24"/>
+          <w:szCs w:val="24"/>
+        </w:rPr>
+        <w:t>similar to</w:t>
+      </w:r>
+      <w:proofErr w:type="gramEnd"/>
+      <w:r>
+        <w:rPr>
+          <w:rFonts w:ascii="Helvetica Neue" w:hAnsi="Helvetica Neue"/>
+          <w:sz w:val="24"/>
+          <w:szCs w:val="24"/>
+        </w:rPr>
+        <w:t xml:space="preserve"> Jai’s AI</w:t>
       </w:r>
       <w:r>
         <w:rPr>
@@ -1627,7 +2055,25 @@
           <w:sz w:val="24"/>
           <w:szCs w:val="24"/>
         </w:rPr>
-        <w:t xml:space="preserve"> it was decided that Vinushan will create a new strategy with a completely different perspective on how to achieve victory. This was implemented using both state machine and rule</w:t>
+        <w:t xml:space="preserve"> it was decided that </w:t>
+      </w:r>
+      <w:proofErr w:type="spellStart"/>
+      <w:r>
+        <w:rPr>
+          <w:rFonts w:ascii="Helvetica Neue" w:hAnsi="Helvetica Neue"/>
+          <w:sz w:val="24"/>
+          <w:szCs w:val="24"/>
+        </w:rPr>
+        <w:t>Vinushan</w:t>
+      </w:r>
+      <w:proofErr w:type="spellEnd"/>
+      <w:r>
+        <w:rPr>
+          <w:rFonts w:ascii="Helvetica Neue" w:hAnsi="Helvetica Neue"/>
+          <w:sz w:val="24"/>
+          <w:szCs w:val="24"/>
+        </w:rPr>
+        <w:t xml:space="preserve"> will create a new strategy with a completely different perspective on how to achieve victory. This was implemented using both state machine and rule</w:t>
       </w:r>
       <w:r>
         <w:rPr>
@@ -1651,62 +2097,72 @@
           <w:sz w:val="24"/>
           <w:szCs w:val="24"/>
         </w:rPr>
-        <w:t xml:space="preserve"> VTankV1 was redesigned to never stop moving, collecting resources where possible and running away from enemies at double </w:t>
-      </w:r>
-      <w:r>
-        <w:rPr>
-          <w:rFonts w:ascii="Helvetica Neue" w:hAnsi="Helvetica Neue"/>
-          <w:sz w:val="24"/>
-          <w:szCs w:val="24"/>
+        <w:t xml:space="preserve"> VTankV1 was redesigned to never stop moving, collecting resources where possible and running away from enemies at double speed if in proximity. At first</w:t>
+      </w:r>
+      <w:r>
+        <w:rPr>
+          <w:rFonts w:ascii="Helvetica Neue" w:hAnsi="Helvetica Neue"/>
+          <w:sz w:val="24"/>
+          <w:szCs w:val="24"/>
+        </w:rPr>
+        <w:t>,</w:t>
+      </w:r>
+      <w:r>
+        <w:rPr>
+          <w:rFonts w:ascii="Helvetica Neue" w:hAnsi="Helvetica Neue"/>
+          <w:sz w:val="24"/>
+          <w:szCs w:val="24"/>
+        </w:rPr>
+        <w:t xml:space="preserve"> the tank will always enter the ‘Searching’ state and continuously look for consumables, switching to</w:t>
+      </w:r>
+      <w:r>
+        <w:rPr>
+          <w:rFonts w:ascii="Helvetica Neue" w:hAnsi="Helvetica Neue"/>
+          <w:sz w:val="24"/>
+          <w:szCs w:val="24"/>
+        </w:rPr>
+        <w:t xml:space="preserve"> a</w:t>
+      </w:r>
+      <w:r>
+        <w:rPr>
+          <w:rFonts w:ascii="Helvetica Neue" w:hAnsi="Helvetica Neue"/>
+          <w:sz w:val="24"/>
+          <w:szCs w:val="24"/>
+        </w:rPr>
+        <w:t xml:space="preserve"> ‘Gathering’ state to collect them when they are near. If an enemy is sighted, the tank will enter the ‘Fleeing’ state where it will move away to a new area at double the usual speed until the enemy is no longer near VTankV1 and the tank will return to the ‘Searching’ state. This strategy has the main aim of surviving longer than </w:t>
+      </w:r>
+      <w:proofErr w:type="gramStart"/>
+      <w:r>
+        <w:rPr>
+          <w:rFonts w:ascii="Helvetica Neue" w:hAnsi="Helvetica Neue"/>
+          <w:sz w:val="24"/>
+          <w:szCs w:val="24"/>
+        </w:rPr>
+        <w:t>all of</w:t>
+      </w:r>
+      <w:proofErr w:type="gramEnd"/>
+      <w:r>
+        <w:rPr>
+          <w:rFonts w:ascii="Helvetica Neue" w:hAnsi="Helvetica Neue"/>
+          <w:sz w:val="24"/>
+          <w:szCs w:val="24"/>
+        </w:rPr>
+        <w:t xml:space="preserve"> its enemy tanks by always replenishing resources regardless of the current levels and without ever engaging in combat.</w:t>
+      </w:r>
+    </w:p>
+    <w:p>
+      <w:pPr>
+        <w:rPr>
+          <w:rFonts w:ascii="Helvetica Neue" w:hAnsi="Helvetica Neue"/>
+          <w:sz w:val="24"/>
+          <w:szCs w:val="24"/>
+        </w:rPr>
+      </w:pPr>
+      <w:r>
+        <w:rPr>
+          <w:noProof/>
         </w:rPr>
         <w:lastRenderedPageBreak/>
-        <w:t>speed if in proximity. At first</w:t>
-      </w:r>
-      <w:r>
-        <w:rPr>
-          <w:rFonts w:ascii="Helvetica Neue" w:hAnsi="Helvetica Neue"/>
-          <w:sz w:val="24"/>
-          <w:szCs w:val="24"/>
-        </w:rPr>
-        <w:t>,</w:t>
-      </w:r>
-      <w:r>
-        <w:rPr>
-          <w:rFonts w:ascii="Helvetica Neue" w:hAnsi="Helvetica Neue"/>
-          <w:sz w:val="24"/>
-          <w:szCs w:val="24"/>
-        </w:rPr>
-        <w:t xml:space="preserve"> the tank will always enter the ‘Searching’ state and continuously look for consumables, switching to</w:t>
-      </w:r>
-      <w:r>
-        <w:rPr>
-          <w:rFonts w:ascii="Helvetica Neue" w:hAnsi="Helvetica Neue"/>
-          <w:sz w:val="24"/>
-          <w:szCs w:val="24"/>
-        </w:rPr>
-        <w:t xml:space="preserve"> a</w:t>
-      </w:r>
-      <w:r>
-        <w:rPr>
-          <w:rFonts w:ascii="Helvetica Neue" w:hAnsi="Helvetica Neue"/>
-          <w:sz w:val="24"/>
-          <w:szCs w:val="24"/>
-        </w:rPr>
-        <w:t xml:space="preserve"> ‘Gathering’ state to collect them when they are near. If an enemy is sighted, the tank will enter the ‘Fleeing’ state where it will move away to a new area at double the usual speed until the enemy is no longer near VTankV1 and the tank will return to the ‘Searching’ state. This strategy has the main aim of surviving longer than all of its enemy tanks by always replenishing resources regardless of the current levels and without ever engaging in combat.</w:t>
-      </w:r>
-    </w:p>
-    <w:p>
-      <w:pPr>
-        <w:rPr>
-          <w:rFonts w:ascii="Helvetica Neue" w:hAnsi="Helvetica Neue"/>
-          <w:sz w:val="24"/>
-          <w:szCs w:val="24"/>
-        </w:rPr>
-      </w:pPr>
-      <w:r>
-        <w:rPr>
-          <w:noProof/>
-        </w:rPr>
         <w:drawing>
           <wp:inline distT="0" distB="0" distL="0" distR="0" wp14:anchorId="2015A3EC" wp14:editId="0895E33A">
             <wp:extent cx="1219200" cy="3247095"/>
@@ -1723,7 +2179,7 @@
                     <pic:cNvPicPr/>
                   </pic:nvPicPr>
                   <pic:blipFill rotWithShape="1">
-                    <a:blip r:embed="rId11"/>
+                    <a:blip r:embed="rId13"/>
                     <a:srcRect l="34900" t="17775" r="48648"/>
                     <a:stretch/>
                   </pic:blipFill>
@@ -1850,7 +2306,7 @@
                     </pic:cNvPicPr>
                   </pic:nvPicPr>
                   <pic:blipFill>
-                    <a:blip r:embed="rId12" cstate="print">
+                    <a:blip r:embed="rId14" cstate="print">
                       <a:extLst>
                         <a:ext uri="{28A0092B-C50C-407E-A947-70E740481C1C}">
                           <a14:useLocalDpi xmlns:a14="http://schemas.microsoft.com/office/drawing/2010/main" val="0"/>
@@ -1896,62 +2352,62 @@
           <w:sz w:val="24"/>
           <w:szCs w:val="24"/>
         </w:rPr>
+        <w:t>Oskar created a ‘lazy passive tank’ with</w:t>
+      </w:r>
+      <w:r>
+        <w:rPr>
+          <w:rFonts w:ascii="Helvetica Neue" w:hAnsi="Helvetica Neue"/>
+          <w:sz w:val="24"/>
+          <w:szCs w:val="24"/>
+        </w:rPr>
+        <w:t xml:space="preserve"> a</w:t>
+      </w:r>
+      <w:r>
+        <w:rPr>
+          <w:rFonts w:ascii="Helvetica Neue" w:hAnsi="Helvetica Neue"/>
+          <w:sz w:val="24"/>
+          <w:szCs w:val="24"/>
+        </w:rPr>
+        <w:t xml:space="preserve"> state machine and rule</w:t>
+      </w:r>
+      <w:r>
+        <w:rPr>
+          <w:rFonts w:ascii="Helvetica Neue" w:hAnsi="Helvetica Neue"/>
+          <w:sz w:val="24"/>
+          <w:szCs w:val="24"/>
+        </w:rPr>
+        <w:t>-</w:t>
+      </w:r>
+      <w:r>
+        <w:rPr>
+          <w:rFonts w:ascii="Helvetica Neue" w:hAnsi="Helvetica Neue"/>
+          <w:sz w:val="24"/>
+          <w:szCs w:val="24"/>
+        </w:rPr>
+        <w:t>based system.</w:t>
+      </w:r>
+      <w:r>
+        <w:rPr>
+          <w:rFonts w:ascii="Helvetica Neue" w:hAnsi="Helvetica Neue"/>
+          <w:sz w:val="24"/>
+          <w:szCs w:val="24"/>
+        </w:rPr>
+        <w:t xml:space="preserve"> This tank is based on the approach of conserving resources and only moving if there is an enemy or consumables nearby. As it can be seen in the flow chart below, the tank takes a break almost always and it fulfils its namesake of being lazy where it will not engage in combat and focus on saving resources to be the last one standing.</w:t>
+      </w:r>
+    </w:p>
+    <w:p>
+      <w:pPr>
+        <w:rPr>
+          <w:rFonts w:ascii="Helvetica Neue" w:hAnsi="Helvetica Neue"/>
+          <w:sz w:val="24"/>
+          <w:szCs w:val="24"/>
+        </w:rPr>
+      </w:pPr>
+      <w:r>
+        <w:rPr>
+          <w:noProof/>
+        </w:rPr>
         <w:lastRenderedPageBreak/>
-        <w:t>Oskar created a ‘lazy passive tank’ with</w:t>
-      </w:r>
-      <w:r>
-        <w:rPr>
-          <w:rFonts w:ascii="Helvetica Neue" w:hAnsi="Helvetica Neue"/>
-          <w:sz w:val="24"/>
-          <w:szCs w:val="24"/>
-        </w:rPr>
-        <w:t xml:space="preserve"> a</w:t>
-      </w:r>
-      <w:r>
-        <w:rPr>
-          <w:rFonts w:ascii="Helvetica Neue" w:hAnsi="Helvetica Neue"/>
-          <w:sz w:val="24"/>
-          <w:szCs w:val="24"/>
-        </w:rPr>
-        <w:t xml:space="preserve"> state machine and rule</w:t>
-      </w:r>
-      <w:r>
-        <w:rPr>
-          <w:rFonts w:ascii="Helvetica Neue" w:hAnsi="Helvetica Neue"/>
-          <w:sz w:val="24"/>
-          <w:szCs w:val="24"/>
-        </w:rPr>
-        <w:t>-</w:t>
-      </w:r>
-      <w:r>
-        <w:rPr>
-          <w:rFonts w:ascii="Helvetica Neue" w:hAnsi="Helvetica Neue"/>
-          <w:sz w:val="24"/>
-          <w:szCs w:val="24"/>
-        </w:rPr>
-        <w:t>based system.</w:t>
-      </w:r>
-      <w:r>
-        <w:rPr>
-          <w:rFonts w:ascii="Helvetica Neue" w:hAnsi="Helvetica Neue"/>
-          <w:sz w:val="24"/>
-          <w:szCs w:val="24"/>
-        </w:rPr>
-        <w:t xml:space="preserve"> This tank is based on the approach of conserving resources and only moving if there is an enemy or consumables nearby. As it can be seen in the flow chart below, the tank takes a break almost always and it fulfils its namesake of being lazy where it will not engage in combat and focus on saving resources to be the last one standing.</w:t>
-      </w:r>
-    </w:p>
-    <w:p>
-      <w:pPr>
-        <w:rPr>
-          <w:rFonts w:ascii="Helvetica Neue" w:hAnsi="Helvetica Neue"/>
-          <w:sz w:val="24"/>
-          <w:szCs w:val="24"/>
-        </w:rPr>
-      </w:pPr>
-      <w:r>
-        <w:rPr>
-          <w:noProof/>
-        </w:rPr>
         <w:drawing>
           <wp:inline distT="0" distB="0" distL="0" distR="0" wp14:anchorId="06D6A3FA" wp14:editId="4FA35C46">
             <wp:extent cx="1257300" cy="2482850"/>
@@ -1968,7 +2424,7 @@
                     <pic:cNvPicPr/>
                   </pic:nvPicPr>
                   <pic:blipFill rotWithShape="1">
-                    <a:blip r:embed="rId13"/>
+                    <a:blip r:embed="rId15"/>
                     <a:srcRect l="31742" t="18711" r="46322"/>
                     <a:stretch/>
                   </pic:blipFill>
@@ -2035,7 +2491,43 @@
           <w:sz w:val="24"/>
           <w:szCs w:val="24"/>
         </w:rPr>
-        <w:t xml:space="preserve"> Artur to use one of Vinushan’s strategies for an AI tank but</w:t>
+        <w:t xml:space="preserve"> Artur to use one of </w:t>
+      </w:r>
+      <w:proofErr w:type="spellStart"/>
+      <w:r>
+        <w:rPr>
+          <w:rFonts w:ascii="Helvetica Neue" w:hAnsi="Helvetica Neue"/>
+          <w:sz w:val="24"/>
+          <w:szCs w:val="24"/>
+        </w:rPr>
+        <w:t>Vinushan’s</w:t>
+      </w:r>
+      <w:proofErr w:type="spellEnd"/>
+      <w:r>
+        <w:rPr>
+          <w:rFonts w:ascii="Helvetica Neue" w:hAnsi="Helvetica Neue"/>
+          <w:sz w:val="24"/>
+          <w:szCs w:val="24"/>
+        </w:rPr>
+        <w:t xml:space="preserve"> strategies for an AI </w:t>
+      </w:r>
+      <w:proofErr w:type="gramStart"/>
+      <w:r>
+        <w:rPr>
+          <w:rFonts w:ascii="Helvetica Neue" w:hAnsi="Helvetica Neue"/>
+          <w:sz w:val="24"/>
+          <w:szCs w:val="24"/>
+        </w:rPr>
+        <w:t>tank</w:t>
+      </w:r>
+      <w:proofErr w:type="gramEnd"/>
+      <w:r>
+        <w:rPr>
+          <w:rFonts w:ascii="Helvetica Neue" w:hAnsi="Helvetica Neue"/>
+          <w:sz w:val="24"/>
+          <w:szCs w:val="24"/>
+        </w:rPr>
+        <w:t xml:space="preserve"> but</w:t>
       </w:r>
       <w:r>
         <w:rPr>
@@ -2125,17 +2617,26 @@
           <w:sz w:val="24"/>
           <w:szCs w:val="24"/>
         </w:rPr>
-        <w:t xml:space="preserve"> Romans and Vinushan spent most of the time programming in their own time.</w:t>
-      </w:r>
-    </w:p>
-    <w:p>
-      <w:pPr>
-        <w:rPr>
-          <w:rFonts w:ascii="Helvetica Neue" w:hAnsi="Helvetica Neue"/>
-          <w:sz w:val="24"/>
-          <w:szCs w:val="24"/>
-        </w:rPr>
-      </w:pPr>
+        <w:t xml:space="preserve"> Romans and </w:t>
+      </w:r>
+      <w:proofErr w:type="spellStart"/>
+      <w:r>
+        <w:rPr>
+          <w:rFonts w:ascii="Helvetica Neue" w:hAnsi="Helvetica Neue"/>
+          <w:sz w:val="24"/>
+          <w:szCs w:val="24"/>
+        </w:rPr>
+        <w:t>Vinushan</w:t>
+      </w:r>
+      <w:proofErr w:type="spellEnd"/>
+      <w:r>
+        <w:rPr>
+          <w:rFonts w:ascii="Helvetica Neue" w:hAnsi="Helvetica Neue"/>
+          <w:sz w:val="24"/>
+          <w:szCs w:val="24"/>
+        </w:rPr>
+        <w:t xml:space="preserve"> spent most of the time programming in their own time.</w:t>
+      </w:r>
     </w:p>
     <w:p>
       <w:pPr>
@@ -2170,7 +2671,6 @@
         <w:rPr>
           <w:noProof/>
         </w:rPr>
-        <w:lastRenderedPageBreak/>
         <w:drawing>
           <wp:inline distT="0" distB="0" distL="0" distR="0" wp14:anchorId="73D71522" wp14:editId="68A76C01">
             <wp:extent cx="1038225" cy="1390650"/>
@@ -2187,7 +2687,7 @@
                     <pic:cNvPicPr/>
                   </pic:nvPicPr>
                   <pic:blipFill rotWithShape="1">
-                    <a:blip r:embed="rId14"/>
+                    <a:blip r:embed="rId16"/>
                     <a:srcRect l="4987" t="3742" r="76899" b="50728"/>
                     <a:stretch/>
                   </pic:blipFill>
@@ -2237,7 +2737,25 @@
           <w:sz w:val="24"/>
           <w:szCs w:val="24"/>
         </w:rPr>
-        <w:t>All members of the group contributed to finding bugs in the code and testing out the tanks. Oskar is responsible for a majority of bug fixes, while Artur and Jai are responsible for</w:t>
+        <w:t xml:space="preserve">All members of the group contributed to finding bugs in the code and testing out the tanks. Oskar is responsible for </w:t>
+      </w:r>
+      <w:proofErr w:type="gramStart"/>
+      <w:r>
+        <w:rPr>
+          <w:rFonts w:ascii="Helvetica Neue" w:hAnsi="Helvetica Neue"/>
+          <w:sz w:val="24"/>
+          <w:szCs w:val="24"/>
+        </w:rPr>
+        <w:t>a majority of</w:t>
+      </w:r>
+      <w:proofErr w:type="gramEnd"/>
+      <w:r>
+        <w:rPr>
+          <w:rFonts w:ascii="Helvetica Neue" w:hAnsi="Helvetica Neue"/>
+          <w:sz w:val="24"/>
+          <w:szCs w:val="24"/>
+        </w:rPr>
+        <w:t xml:space="preserve"> bug fixes, while Artur and Jai are responsible for</w:t>
       </w:r>
       <w:r>
         <w:rPr>
@@ -2311,6 +2829,7 @@
         <w:pStyle w:val="Heading1"/>
       </w:pPr>
       <w:r>
+        <w:lastRenderedPageBreak/>
         <w:t>Conclusion</w:t>
       </w:r>
     </w:p>
@@ -2365,8 +2884,8 @@
       </w:pPr>
     </w:p>
     <w:sectPr>
-      <w:headerReference w:type="default" r:id="rId15"/>
-      <w:footerReference w:type="default" r:id="rId16"/>
+      <w:headerReference w:type="default" r:id="rId17"/>
+      <w:footerReference w:type="default" r:id="rId18"/>
       <w:pgSz w:w="11906" w:h="16838"/>
       <w:pgMar w:top="1440" w:right="1440" w:bottom="1440" w:left="1440" w:header="720" w:footer="720" w:gutter="0"/>
       <w:cols w:space="720"/>
@@ -2591,6 +3110,7 @@
       <w:tab/>
       <w:t xml:space="preserve">Jai Kothari, Romans </w:t>
     </w:r>
+    <w:proofErr w:type="spellStart"/>
     <w:r>
       <w:rPr>
         <w:rFonts w:ascii="Helvetica Neue" w:hAnsi="Helvetica Neue"/>
@@ -2600,6 +3120,7 @@
       </w:rPr>
       <w:t>Kononovs</w:t>
     </w:r>
+    <w:proofErr w:type="spellEnd"/>
     <w:r>
       <w:rPr>
         <w:rFonts w:ascii="Helvetica Neue" w:hAnsi="Helvetica Neue"/>
@@ -2607,8 +3128,79 @@
         <w:szCs w:val="24"/>
         <w:lang w:val="en-US"/>
       </w:rPr>
-      <w:t>, Oskar Kojder, Artur Misiejuk, Vinushan Vickneswaran</w:t>
+      <w:t xml:space="preserve">, Oskar </w:t>
     </w:r>
+    <w:proofErr w:type="spellStart"/>
+    <w:r>
+      <w:rPr>
+        <w:rFonts w:ascii="Helvetica Neue" w:hAnsi="Helvetica Neue"/>
+        <w:sz w:val="24"/>
+        <w:szCs w:val="24"/>
+        <w:lang w:val="en-US"/>
+      </w:rPr>
+      <w:t>Kojder</w:t>
+    </w:r>
+    <w:proofErr w:type="spellEnd"/>
+    <w:r>
+      <w:rPr>
+        <w:rFonts w:ascii="Helvetica Neue" w:hAnsi="Helvetica Neue"/>
+        <w:sz w:val="24"/>
+        <w:szCs w:val="24"/>
+        <w:lang w:val="en-US"/>
+      </w:rPr>
+      <w:t xml:space="preserve">, Artur </w:t>
+    </w:r>
+    <w:proofErr w:type="spellStart"/>
+    <w:r>
+      <w:rPr>
+        <w:rFonts w:ascii="Helvetica Neue" w:hAnsi="Helvetica Neue"/>
+        <w:sz w:val="24"/>
+        <w:szCs w:val="24"/>
+        <w:lang w:val="en-US"/>
+      </w:rPr>
+      <w:t>Misiejuk</w:t>
+    </w:r>
+    <w:proofErr w:type="spellEnd"/>
+    <w:r>
+      <w:rPr>
+        <w:rFonts w:ascii="Helvetica Neue" w:hAnsi="Helvetica Neue"/>
+        <w:sz w:val="24"/>
+        <w:szCs w:val="24"/>
+        <w:lang w:val="en-US"/>
+      </w:rPr>
+      <w:t xml:space="preserve">, </w:t>
+    </w:r>
+    <w:proofErr w:type="spellStart"/>
+    <w:r>
+      <w:rPr>
+        <w:rFonts w:ascii="Helvetica Neue" w:hAnsi="Helvetica Neue"/>
+        <w:sz w:val="24"/>
+        <w:szCs w:val="24"/>
+        <w:lang w:val="en-US"/>
+      </w:rPr>
+      <w:t>Vinushan</w:t>
+    </w:r>
+    <w:proofErr w:type="spellEnd"/>
+    <w:r>
+      <w:rPr>
+        <w:rFonts w:ascii="Helvetica Neue" w:hAnsi="Helvetica Neue"/>
+        <w:sz w:val="24"/>
+        <w:szCs w:val="24"/>
+        <w:lang w:val="en-US"/>
+      </w:rPr>
+      <w:t xml:space="preserve"> </w:t>
+    </w:r>
+    <w:proofErr w:type="spellStart"/>
+    <w:r>
+      <w:rPr>
+        <w:rFonts w:ascii="Helvetica Neue" w:hAnsi="Helvetica Neue"/>
+        <w:sz w:val="24"/>
+        <w:szCs w:val="24"/>
+        <w:lang w:val="en-US"/>
+      </w:rPr>
+      <w:t>Vickneswaran</w:t>
+    </w:r>
+    <w:proofErr w:type="spellEnd"/>
   </w:p>
 </w:hdr>
 </file>
@@ -3036,7 +3628,6 @@
   <w:style w:type="character" w:default="1" w:styleId="DefaultParagraphFont">
     <w:name w:val="Default Paragraph Font"/>
     <w:uiPriority w:val="1"/>
-    <w:semiHidden/>
     <w:unhideWhenUsed/>
   </w:style>
   <w:style w:type="table" w:default="1" w:styleId="TableNormal">
@@ -3173,6 +3764,15 @@
       <w:color w:val="605E5C"/>
       <w:shd w:val="clear" w:color="auto" w:fill="E1DFDD"/>
     </w:rPr>
+  </w:style>
+  <w:style w:type="paragraph" w:styleId="NoSpacing">
+    <w:name w:val="No Spacing"/>
+    <w:uiPriority w:val="1"/>
+    <w:qFormat/>
+    <w:rsid w:val="00004B39"/>
+    <w:pPr>
+      <w:spacing w:after="0" w:line="240" w:lineRule="auto"/>
+    </w:pPr>
   </w:style>
 </w:styles>
 </file>

</xml_diff>